<commit_message>
upload csc207 class in java
</commit_message>
<xml_diff>
--- a/jefflia/fall25/csc207/csc207note.docx
+++ b/jefflia/fall25/csc207/csc207note.docx
@@ -98,21 +98,7 @@
         <w:rPr>
           <w:rFonts w:hint="eastAsia"/>
         </w:rPr>
-        <w:t>所有提到的可能性都有缺点：要么很难跟踪当前版本或找出每一步的修订版本，要么很难独立工作。如果你犯了错误</w:t>
-      </w:r>
-      <w:proofErr w:type="gramStart"/>
-      <w:r>
-        <w:rPr>
-          <w:rFonts w:hint="eastAsia"/>
-        </w:rPr>
-        <w:t>需要回滚更改</w:t>
-      </w:r>
-      <w:proofErr w:type="gramEnd"/>
-      <w:r>
-        <w:rPr>
-          <w:rFonts w:hint="eastAsia"/>
-        </w:rPr>
-        <w:t>，你要么必须找到旧版本或你的代码，要么手动回滚！这太繁琐了！</w:t>
+        <w:t>所有提到的可能性都有缺点：要么很难跟踪当前版本或找出每一步的修订版本，要么很难独立工作。如果你犯了错误需要回滚更改，你要么必须找到旧版本或你的代码，要么手动回滚！这太繁琐了！</w:t>
       </w:r>
     </w:p>
     <w:p/>
@@ -268,15 +254,7 @@
         <w:t xml:space="preserve">。我们常使用git clone </w:t>
       </w:r>
       <w:r>
-        <w:t>&lt;</w:t>
-      </w:r>
-      <w:proofErr w:type="spellStart"/>
-      <w:r>
-        <w:t>url</w:t>
-      </w:r>
-      <w:proofErr w:type="spellEnd"/>
-      <w:r>
-        <w:t>&gt;</w:t>
+        <w:t>&lt;url&gt;</w:t>
       </w:r>
       <w:r>
         <w:rPr>
@@ -299,21 +277,7 @@
         <w:rPr>
           <w:rFonts w:hint="eastAsia"/>
         </w:rPr>
-        <w:t>如果我们希望将一些修改后的</w:t>
-      </w:r>
-      <w:proofErr w:type="gramStart"/>
-      <w:r>
-        <w:rPr>
-          <w:rFonts w:hint="eastAsia"/>
-        </w:rPr>
-        <w:t>文件更新至主存储</w:t>
-      </w:r>
-      <w:proofErr w:type="gramEnd"/>
-      <w:r>
-        <w:rPr>
-          <w:rFonts w:hint="eastAsia"/>
-        </w:rPr>
-        <w:t>库中，</w:t>
+        <w:t>如果我们希望将一些修改后的文件更新至主存储库中，</w:t>
       </w:r>
       <w:r>
         <w:rPr>
@@ -401,21 +365,7 @@
         <w:rPr>
           <w:rFonts w:hint="eastAsia"/>
         </w:rPr>
-        <w:t>提供需要被提交的修改的文档（此时文档并没有被正式的</w:t>
-      </w:r>
-      <w:proofErr w:type="gramStart"/>
-      <w:r>
-        <w:rPr>
-          <w:rFonts w:hint="eastAsia"/>
-        </w:rPr>
-        <w:t>更新至主存储</w:t>
-      </w:r>
-      <w:proofErr w:type="gramEnd"/>
-      <w:r>
-        <w:rPr>
-          <w:rFonts w:hint="eastAsia"/>
-        </w:rPr>
-        <w:t>库，此行为被称为暂存更改）</w:t>
+        <w:t>提供需要被提交的修改的文档（此时文档并没有被正式的更新至主存储库，此行为被称为暂存更改）</w:t>
       </w:r>
     </w:p>
     <w:p>
@@ -437,21 +387,7 @@
         <w:rPr>
           <w:rFonts w:hint="eastAsia"/>
         </w:rPr>
-        <w:t>提交目标</w:t>
-      </w:r>
-      <w:proofErr w:type="gramStart"/>
-      <w:r>
-        <w:rPr>
-          <w:rFonts w:hint="eastAsia"/>
-        </w:rPr>
-        <w:t>更改至主存储</w:t>
-      </w:r>
-      <w:proofErr w:type="gramEnd"/>
-      <w:r>
-        <w:rPr>
-          <w:rFonts w:hint="eastAsia"/>
-        </w:rPr>
-        <w:t>库</w:t>
+        <w:t>提交目标更改至主存储库</w:t>
       </w:r>
     </w:p>
     <w:p/>
@@ -506,35 +442,7 @@
         <w:rPr>
           <w:rFonts w:hint="eastAsia"/>
         </w:rPr>
-        <w:t>有时你可能会在两个不同的库存来处理整个功能，此时如果将你的内容</w:t>
-      </w:r>
-      <w:proofErr w:type="gramStart"/>
-      <w:r>
-        <w:rPr>
-          <w:rFonts w:hint="eastAsia"/>
-        </w:rPr>
-        <w:t>提交至主库存</w:t>
-      </w:r>
-      <w:proofErr w:type="gramEnd"/>
-      <w:r>
-        <w:rPr>
-          <w:rFonts w:hint="eastAsia"/>
-        </w:rPr>
-        <w:t>可能不符合你的需求（比如你的部分是完成库存中的某个子文件夹内容程序编写，你不应该将这些文档重新</w:t>
-      </w:r>
-      <w:proofErr w:type="gramStart"/>
-      <w:r>
-        <w:rPr>
-          <w:rFonts w:hint="eastAsia"/>
-        </w:rPr>
-        <w:t>提交至主库存</w:t>
-      </w:r>
-      <w:proofErr w:type="gramEnd"/>
-      <w:r>
-        <w:rPr>
-          <w:rFonts w:hint="eastAsia"/>
-        </w:rPr>
-        <w:t>，这会改变库存的原始结构</w:t>
+        <w:t>有时你可能会在两个不同的库存来处理整个功能，此时如果将你的内容提交至主库存可能不符合你的需求（比如你的部分是完成库存中的某个子文件夹内容程序编写，你不应该将这些文档重新提交至主库存，这会改变库存的原始结构</w:t>
       </w:r>
       <w:r>
         <w:rPr>
@@ -555,21 +463,7 @@
         <w:rPr>
           <w:rFonts w:hint="eastAsia"/>
         </w:rPr>
-        <w:t>对于这种情况，你可以创建一个新分支，等待你将所有的工作完成后，再将他们整个</w:t>
-      </w:r>
-      <w:proofErr w:type="gramStart"/>
-      <w:r>
-        <w:rPr>
-          <w:rFonts w:hint="eastAsia"/>
-        </w:rPr>
-        <w:t>提交至主库存</w:t>
-      </w:r>
-      <w:proofErr w:type="gramEnd"/>
-      <w:r>
-        <w:rPr>
-          <w:rFonts w:hint="eastAsia"/>
-        </w:rPr>
-        <w:t>中。</w:t>
+        <w:t>对于这种情况，你可以创建一个新分支，等待你将所有的工作完成后，再将他们整个提交至主库存中。</w:t>
       </w:r>
     </w:p>
     <w:p/>
@@ -638,21 +532,7 @@
         <w:rPr>
           <w:rFonts w:hint="eastAsia"/>
         </w:rPr>
-        <w:t>当完成分支任务，需要将文档</w:t>
-      </w:r>
-      <w:proofErr w:type="gramStart"/>
-      <w:r>
-        <w:rPr>
-          <w:rFonts w:hint="eastAsia"/>
-        </w:rPr>
-        <w:t>融合至主库存</w:t>
-      </w:r>
-      <w:proofErr w:type="gramEnd"/>
-      <w:r>
-        <w:rPr>
-          <w:rFonts w:hint="eastAsia"/>
-        </w:rPr>
-        <w:t>时：</w:t>
+        <w:t>当完成分支任务，需要将文档融合至主库存时：</w:t>
       </w:r>
       <w:r>
         <w:t>git merge &lt;branch name&gt;</w:t>
@@ -668,23 +548,7 @@
           <w:rFonts w:hint="eastAsia"/>
           <w:color w:val="EE0000"/>
         </w:rPr>
-        <w:t>然而，更好的方法是发出拉取请求，以便人们可以看到和</w:t>
-      </w:r>
-      <w:proofErr w:type="gramStart"/>
-      <w:r>
-        <w:rPr>
-          <w:rFonts w:hint="eastAsia"/>
-          <w:color w:val="EE0000"/>
-        </w:rPr>
-        <w:t>审查您尝试</w:t>
-      </w:r>
-      <w:proofErr w:type="gramEnd"/>
-      <w:r>
-        <w:rPr>
-          <w:rFonts w:hint="eastAsia"/>
-          <w:color w:val="EE0000"/>
-        </w:rPr>
-        <w:t>推送的更改。</w:t>
+        <w:t>然而，更好的方法是发出拉取请求，以便人们可以看到和审查您尝试推送的更改。</w:t>
       </w:r>
       <w:r>
         <w:rPr>
@@ -720,38 +584,20 @@
       </w:hyperlink>
     </w:p>
     <w:p>
-      <w:proofErr w:type="spellStart"/>
-      <w:r>
-        <w:rPr>
-          <w:rFonts w:hint="eastAsia"/>
-        </w:rPr>
-        <w:t>Github</w:t>
-      </w:r>
-      <w:proofErr w:type="spellEnd"/>
-      <w:r>
-        <w:rPr>
-          <w:rFonts w:hint="eastAsia"/>
-        </w:rPr>
-        <w:t>入门：</w:t>
-      </w:r>
-      <w:r>
-        <w:fldChar w:fldCharType="begin"/>
-      </w:r>
-      <w:r>
-        <w:instrText>HYPERLINK "https://docs.github.com/en/get-started/start-your-journey"</w:instrText>
-      </w:r>
-      <w:r>
-        <w:fldChar w:fldCharType="separate"/>
-      </w:r>
-      <w:r>
-        <w:rPr>
-          <w:rStyle w:val="ae"/>
-        </w:rPr>
-        <w:t>https://docs.github.com/en/get-started/start-your-journey</w:t>
-      </w:r>
-      <w:r>
-        <w:fldChar w:fldCharType="end"/>
-      </w:r>
+      <w:r>
+        <w:rPr>
+          <w:rFonts w:hint="eastAsia"/>
+        </w:rPr>
+        <w:t>Github入门：</w:t>
+      </w:r>
+      <w:hyperlink r:id="rId8" w:history="1">
+        <w:r>
+          <w:rPr>
+            <w:rStyle w:val="ae"/>
+          </w:rPr>
+          <w:t>https://docs.github.com/en/get-started/start-your-journey</w:t>
+        </w:r>
+      </w:hyperlink>
     </w:p>
     <w:p/>
     <w:p>
@@ -767,21 +613,7 @@
         <w:rPr>
           <w:rFonts w:hint="eastAsia"/>
         </w:rPr>
-        <w:t>首先使用</w:t>
-      </w:r>
-      <w:proofErr w:type="spellStart"/>
-      <w:r>
-        <w:rPr>
-          <w:rFonts w:hint="eastAsia"/>
-        </w:rPr>
-        <w:t>github</w:t>
-      </w:r>
-      <w:proofErr w:type="spellEnd"/>
-      <w:r>
-        <w:rPr>
-          <w:rFonts w:hint="eastAsia"/>
-        </w:rPr>
-        <w:t>来进行版本控制时，有几个额外步骤：</w:t>
+        <w:t>首先使用github来进行版本控制时，有几个额外步骤：</w:t>
       </w:r>
     </w:p>
     <w:p>
@@ -793,15 +625,7 @@
         <w:t>复制目标库存（若第一次使用库存）：</w:t>
       </w:r>
       <w:r>
-        <w:t>git clone &lt;</w:t>
-      </w:r>
-      <w:proofErr w:type="spellStart"/>
-      <w:r>
-        <w:t>url</w:t>
-      </w:r>
-      <w:proofErr w:type="spellEnd"/>
-      <w:r>
-        <w:t>&gt;</w:t>
+        <w:t>git clone &lt;url&gt;</w:t>
       </w:r>
       <w:r>
         <w:rPr>
@@ -811,19 +635,11 @@
       </w:r>
     </w:p>
     <w:p>
-      <w:proofErr w:type="spellStart"/>
-      <w:r>
-        <w:rPr>
-          <w:rFonts w:hint="eastAsia"/>
-        </w:rPr>
-        <w:t>url</w:t>
-      </w:r>
-      <w:proofErr w:type="spellEnd"/>
-      <w:r>
-        <w:rPr>
-          <w:rFonts w:hint="eastAsia"/>
-        </w:rPr>
-        <w:t>在此处：</w:t>
+      <w:r>
+        <w:rPr>
+          <w:rFonts w:hint="eastAsia"/>
+        </w:rPr>
+        <w:t>url在此处：</w:t>
       </w:r>
     </w:p>
     <w:p>
@@ -847,7 +663,7 @@
                     <pic:cNvPicPr/>
                   </pic:nvPicPr>
                   <pic:blipFill>
-                    <a:blip r:embed="rId8"/>
+                    <a:blip r:embed="rId9"/>
                     <a:stretch>
                       <a:fillRect/>
                     </a:stretch>
@@ -889,7 +705,7 @@
                     <pic:cNvPicPr/>
                   </pic:nvPicPr>
                   <pic:blipFill>
-                    <a:blip r:embed="rId9"/>
+                    <a:blip r:embed="rId10"/>
                     <a:stretch>
                       <a:fillRect/>
                     </a:stretch>
@@ -924,21 +740,7 @@
         <w:rPr>
           <w:rFonts w:hint="eastAsia"/>
         </w:rPr>
-        <w:t>若是此电脑第一次使用，需要通过网页</w:t>
-      </w:r>
-      <w:proofErr w:type="gramStart"/>
-      <w:r>
-        <w:rPr>
-          <w:rFonts w:hint="eastAsia"/>
-        </w:rPr>
-        <w:t>端或者</w:t>
-      </w:r>
-      <w:proofErr w:type="gramEnd"/>
-      <w:r>
-        <w:rPr>
-          <w:rFonts w:hint="eastAsia"/>
-        </w:rPr>
-        <w:t>代码进行登录。同时在尝试commit时需要提供一个提交者名字和邮箱，具体代码如下：（此操作为个人电脑私人环境）</w:t>
+        <w:t>若是此电脑第一次使用，需要通过网页端或者代码进行登录。同时在尝试commit时需要提供一个提交者名字和邮箱，具体代码如下：（此操作为个人电脑私人环境）</w:t>
       </w:r>
     </w:p>
     <w:p>
@@ -948,15 +750,7 @@
     </w:p>
     <w:p>
       <w:r>
-        <w:t xml:space="preserve">git config --global </w:t>
-      </w:r>
-      <w:proofErr w:type="spellStart"/>
-      <w:r>
-        <w:t>user.email</w:t>
-      </w:r>
-      <w:proofErr w:type="spellEnd"/>
-      <w:r>
-        <w:t xml:space="preserve"> "你的邮箱"</w:t>
+        <w:t>git config --global user.email "你的邮箱"</w:t>
       </w:r>
     </w:p>
     <w:p/>
@@ -1010,11 +804,6 @@
     </w:p>
     <w:p/>
     <w:p>
-      <w:pPr>
-        <w:rPr>
-          <w:rFonts w:hint="eastAsia"/>
-        </w:rPr>
-      </w:pPr>
       <w:r>
         <w:rPr>
           <w:rFonts w:hint="eastAsia"/>
@@ -1028,21 +817,7 @@
         <w:rPr>
           <w:rFonts w:hint="eastAsia"/>
         </w:rPr>
-        <w:t>的话</w:t>
-      </w:r>
-      <w:proofErr w:type="spellStart"/>
-      <w:r>
-        <w:rPr>
-          <w:rFonts w:hint="eastAsia"/>
-        </w:rPr>
-        <w:t>github</w:t>
-      </w:r>
-      <w:proofErr w:type="spellEnd"/>
-      <w:r>
-        <w:rPr>
-          <w:rFonts w:hint="eastAsia"/>
-        </w:rPr>
-        <w:t>不会自动更新本地库存，从而导致本地库存和云端有冲突文件。如果遇到了冲突文件的情况，则需要更具具体情况进行文件融合的工作。为了防止此类情况的发生，建议每次提交之前使用</w:t>
+        <w:t>的话github不会自动更新本地库存，从而导致本地库存和云端有冲突文件。如果遇到了冲突文件的情况，则需要更具具体情况进行文件融合的工作。为了防止此类情况的发生，建议每次提交之前使用</w:t>
       </w:r>
       <w:r>
         <w:t>git pull</w:t>
@@ -1056,18 +831,32 @@
     </w:p>
     <w:p/>
     <w:p>
-      <w:r>
-        <w:rPr>
-          <w:rFonts w:hint="eastAsia"/>
+      <w:pPr>
+        <w:rPr>
+          <w:b/>
+          <w:bCs/>
+        </w:rPr>
+      </w:pPr>
+      <w:r>
+        <w:rPr>
+          <w:rFonts w:hint="eastAsia"/>
+          <w:b/>
+          <w:bCs/>
         </w:rPr>
         <w:t>M</w:t>
       </w:r>
       <w:r>
+        <w:rPr>
+          <w:b/>
+          <w:bCs/>
+        </w:rPr>
         <w:t>1</w:t>
       </w:r>
       <w:r>
         <w:rPr>
           <w:rFonts w:hint="eastAsia"/>
+          <w:b/>
+          <w:bCs/>
         </w:rPr>
         <w:t xml:space="preserve"> Java 入门</w:t>
       </w:r>
@@ -1125,13 +914,7 @@
         <w:t>Java作为一个学习难度处于C和Python之间的语言，学习Java可以帮助理解其他更加复杂的语言</w:t>
       </w:r>
     </w:p>
-    <w:p>
-      <w:pPr>
-        <w:rPr>
-          <w:rFonts w:hint="eastAsia"/>
-        </w:rPr>
-      </w:pPr>
-    </w:p>
+    <w:p/>
     <w:p>
       <w:r>
         <w:rPr>
@@ -1170,21 +953,7 @@
         <w:rPr>
           <w:rFonts w:hint="eastAsia"/>
         </w:rPr>
-        <w:t>解释（Interpretation）：程序将被一行</w:t>
-      </w:r>
-      <w:proofErr w:type="gramStart"/>
-      <w:r>
-        <w:rPr>
-          <w:rFonts w:hint="eastAsia"/>
-        </w:rPr>
-        <w:t>一行</w:t>
-      </w:r>
-      <w:proofErr w:type="gramEnd"/>
-      <w:r>
-        <w:rPr>
-          <w:rFonts w:hint="eastAsia"/>
-        </w:rPr>
-        <w:t>的进行阅读和运行（例如Python）</w:t>
+        <w:t>解释（Interpretation）：程序将被一行一行的进行阅读和运行（例如Python）</w:t>
       </w:r>
     </w:p>
     <w:p>
@@ -1197,30 +966,11 @@
     </w:p>
     <w:p/>
     <w:p>
-      <w:pPr>
-        <w:rPr>
-          <w:rFonts w:hint="eastAsia"/>
-        </w:rPr>
-      </w:pPr>
-      <w:r>
-        <w:rPr>
-          <w:rFonts w:hint="eastAsia"/>
-        </w:rPr>
-        <w:t>对于Java来说，采取了一种混合的方法。Java的编译器（</w:t>
-      </w:r>
-      <w:proofErr w:type="spellStart"/>
-      <w:r>
-        <w:rPr>
-          <w:rFonts w:hint="eastAsia"/>
-        </w:rPr>
-        <w:t>javac</w:t>
-      </w:r>
-      <w:proofErr w:type="spellEnd"/>
-      <w:r>
-        <w:rPr>
-          <w:rFonts w:hint="eastAsia"/>
-        </w:rPr>
-        <w:t>）会首先将源代码转化为字节码。然后Java虚拟机（Java Virtual Machine，JVM）将会解释和优化字节码在运行时。（在终端中，例如假设你有个程序</w:t>
+      <w:r>
+        <w:rPr>
+          <w:rFonts w:hint="eastAsia"/>
+        </w:rPr>
+        <w:t>对于Java来说，采取了一种混合的方法。Java的编译器（javac）会首先将源代码转化为字节码。然后Java虚拟机（Java Virtual Machine，JVM）将会解释和优化字节码在运行时。（在终端中，例如假设你有个程序</w:t>
       </w:r>
       <w:r>
         <w:t xml:space="preserve"> test.java</w:t>
@@ -1231,13 +981,8 @@
         </w:rPr>
         <w:t>，你可以使用</w:t>
       </w:r>
-      <w:proofErr w:type="spellStart"/>
-      <w:r>
-        <w:t>javac</w:t>
-      </w:r>
-      <w:proofErr w:type="spellEnd"/>
-      <w:r>
-        <w:t xml:space="preserve"> test.java</w:t>
+      <w:r>
+        <w:t>javac test.java</w:t>
       </w:r>
       <w:r>
         <w:rPr>
@@ -1245,11 +990,9 @@
         </w:rPr>
         <w:t>对它进行编译，生成一个</w:t>
       </w:r>
-      <w:proofErr w:type="spellStart"/>
       <w:r>
         <w:t>test.class</w:t>
       </w:r>
-      <w:proofErr w:type="spellEnd"/>
       <w:r>
         <w:rPr>
           <w:rFonts w:hint="eastAsia"/>
@@ -1291,21 +1034,7 @@
         <w:rPr>
           <w:rFonts w:hint="eastAsia"/>
         </w:rPr>
-        <w:t>但是对于一个更大的项目，通常包含上百个类，使用</w:t>
-      </w:r>
-      <w:proofErr w:type="spellStart"/>
-      <w:r>
-        <w:rPr>
-          <w:rFonts w:hint="eastAsia"/>
-        </w:rPr>
-        <w:t>javac</w:t>
-      </w:r>
-      <w:proofErr w:type="spellEnd"/>
-      <w:r>
-        <w:rPr>
-          <w:rFonts w:hint="eastAsia"/>
-        </w:rPr>
-        <w:t>进行一个个编译会变得非常麻烦。因此，现代Java程序通常会使用一些构建系统（</w:t>
+        <w:t>但是对于一个更大的项目，通常包含上百个类，使用javac进行一个个编译会变得非常麻烦。因此，现代Java程序通常会使用一些构建系统（</w:t>
       </w:r>
       <w:r>
         <w:t>Build System</w:t>
@@ -1323,13 +1052,7 @@
         <w:t>程序员可以专注于代码的写作上（这些功能通常已经被集成在现代的IDE上并自动运行）。但是作为计算机科学的学生，了解这些底层逻辑是必要的，并且可以有效的辅助后期C的学习。</w:t>
       </w:r>
     </w:p>
-    <w:p>
-      <w:pPr>
-        <w:rPr>
-          <w:rFonts w:hint="eastAsia"/>
-        </w:rPr>
-      </w:pPr>
-    </w:p>
+    <w:p/>
     <w:p>
       <w:r>
         <w:rPr>
@@ -1460,13 +1183,7 @@
         <w:t>Java的程序自动处理，因此编程者无需担心这些问题。</w:t>
       </w:r>
     </w:p>
-    <w:p>
-      <w:pPr>
-        <w:rPr>
-          <w:rFonts w:hint="eastAsia"/>
-        </w:rPr>
-      </w:pPr>
-    </w:p>
+    <w:p/>
     <w:p>
       <w:r>
         <w:rPr>
@@ -1506,13 +1223,7 @@
         <w:t>相比于Python，Java中的变量通常不能进行灵活的转换类型。在Java中变量需要强制规定它的数据类型在它定义时。这利于编译器在编译阶段发现部分漏洞并且让程序整体变得更加安全。</w:t>
       </w:r>
     </w:p>
-    <w:p>
-      <w:pPr>
-        <w:rPr>
-          <w:rFonts w:hint="eastAsia"/>
-        </w:rPr>
-      </w:pPr>
-    </w:p>
+    <w:p/>
     <w:p>
       <w:r>
         <w:rPr>
@@ -1522,11 +1233,6 @@
       </w:r>
     </w:p>
     <w:p>
-      <w:pPr>
-        <w:rPr>
-          <w:rFonts w:hint="eastAsia"/>
-        </w:rPr>
-      </w:pPr>
       <w:r>
         <w:rPr>
           <w:rFonts w:hint="eastAsia"/>
@@ -1536,19 +1242,11 @@
       <w:r>
         <w:t xml:space="preserve"> “int </w:t>
       </w:r>
-      <w:proofErr w:type="spellStart"/>
-      <w:r>
-        <w:rPr>
-          <w:rFonts w:hint="eastAsia"/>
-        </w:rPr>
-        <w:t>i</w:t>
-      </w:r>
-      <w:proofErr w:type="spellEnd"/>
-      <w:r>
-        <w:rPr>
-          <w:rFonts w:hint="eastAsia"/>
-        </w:rPr>
-        <w:t>；</w:t>
+      <w:r>
+        <w:rPr>
+          <w:rFonts w:hint="eastAsia"/>
+        </w:rPr>
+        <w:t>i；</w:t>
       </w:r>
       <w:r>
         <w:t>”</w:t>
@@ -1557,30 +1255,10 @@
         <w:rPr>
           <w:rFonts w:hint="eastAsia"/>
         </w:rPr>
-        <w:t>定义了一个int类型的变量</w:t>
-      </w:r>
-      <w:proofErr w:type="spellStart"/>
-      <w:r>
-        <w:rPr>
-          <w:rFonts w:hint="eastAsia"/>
-        </w:rPr>
-        <w:t>i</w:t>
-      </w:r>
-      <w:proofErr w:type="spellEnd"/>
-      <w:r>
-        <w:rPr>
-          <w:rFonts w:hint="eastAsia"/>
-        </w:rPr>
-        <w:t>。</w:t>
-      </w:r>
-    </w:p>
-    <w:p>
-      <w:pPr>
-        <w:rPr>
-          <w:rFonts w:hint="eastAsia"/>
-        </w:rPr>
-      </w:pPr>
-    </w:p>
+        <w:t>定义了一个int类型的变量i。</w:t>
+      </w:r>
+    </w:p>
+    <w:p/>
     <w:p>
       <w:r>
         <w:rPr>
@@ -1615,13 +1293,7 @@
         <w:t>null</w:t>
       </w:r>
     </w:p>
-    <w:p>
-      <w:pPr>
-        <w:rPr>
-          <w:rFonts w:hint="eastAsia"/>
-        </w:rPr>
-      </w:pPr>
-    </w:p>
+    <w:p/>
     <w:p>
       <w:r>
         <w:rPr>
@@ -1695,11 +1367,6 @@
       </w:r>
     </w:p>
     <w:p>
-      <w:pPr>
-        <w:rPr>
-          <w:rFonts w:hint="eastAsia"/>
-        </w:rPr>
-      </w:pPr>
       <w:r>
         <w:rPr>
           <w:rFonts w:hint="eastAsia"/>
@@ -1707,13 +1374,7 @@
         <w:t>以上四个要素只有变量值可以被直接修改</w:t>
       </w:r>
     </w:p>
-    <w:p>
-      <w:pPr>
-        <w:rPr>
-          <w:rFonts w:hint="eastAsia"/>
-        </w:rPr>
-      </w:pPr>
-    </w:p>
+    <w:p/>
     <w:p>
       <w:r>
         <w:rPr>
@@ -1745,11 +1406,6 @@
       </w:r>
     </w:p>
     <w:p>
-      <w:pPr>
-        <w:rPr>
-          <w:rFonts w:hint="eastAsia"/>
-        </w:rPr>
-      </w:pPr>
       <w:r>
         <w:tab/>
       </w:r>
@@ -1760,19 +1416,8 @@
         <w:t>使用相同变量名进行声明</w:t>
       </w:r>
     </w:p>
-    <w:p>
-      <w:pPr>
-        <w:rPr>
-          <w:rFonts w:hint="eastAsia"/>
-        </w:rPr>
-      </w:pPr>
-    </w:p>
-    <w:p>
-      <w:pPr>
-        <w:rPr>
-          <w:rFonts w:hint="eastAsia"/>
-        </w:rPr>
-      </w:pPr>
+    <w:p/>
+    <w:p>
       <w:r>
         <w:rPr>
           <w:rFonts w:hint="eastAsia"/>
@@ -1802,13 +1447,8 @@
     <w:p>
       <w:r>
         <w:tab/>
-        <w:t xml:space="preserve">byte, int, float, short, long, double, char, </w:t>
-      </w:r>
-      <w:proofErr w:type="spellStart"/>
-      <w:r>
-        <w:t>booleam</w:t>
-      </w:r>
-      <w:proofErr w:type="spellEnd"/>
+        <w:t>byte, int, float, short, long, double, char, booleam</w:t>
+      </w:r>
     </w:p>
     <w:p>
       <w:r>
@@ -1822,11 +1462,6 @@
       </w:r>
     </w:p>
     <w:p>
-      <w:pPr>
-        <w:rPr>
-          <w:rFonts w:hint="eastAsia"/>
-        </w:rPr>
-      </w:pPr>
       <w:r>
         <w:tab/>
       </w:r>
@@ -1861,21 +1496,7 @@
         <w:rPr>
           <w:rFonts w:hint="eastAsia"/>
         </w:rPr>
-        <w:t>），枚举（</w:t>
-      </w:r>
-      <w:proofErr w:type="spellStart"/>
-      <w:r>
-        <w:rPr>
-          <w:rFonts w:hint="eastAsia"/>
-        </w:rPr>
-        <w:t>enum</w:t>
-      </w:r>
-      <w:proofErr w:type="spellEnd"/>
-      <w:r>
-        <w:rPr>
-          <w:rFonts w:hint="eastAsia"/>
-        </w:rPr>
-        <w:t>），泛型/接口实例化</w:t>
+        <w:t>），枚举（enum），泛型/接口实例化</w:t>
       </w:r>
     </w:p>
     <w:p>
@@ -1898,11 +1519,6 @@
       </w:r>
     </w:p>
     <w:p>
-      <w:pPr>
-        <w:rPr>
-          <w:rFonts w:hint="eastAsia"/>
-        </w:rPr>
-      </w:pPr>
       <w:r>
         <w:tab/>
       </w:r>
@@ -1910,35 +1526,7 @@
         <w:rPr>
           <w:rFonts w:hint="eastAsia"/>
         </w:rPr>
-        <w:t>原始类型变量直接存储在</w:t>
-      </w:r>
-      <w:proofErr w:type="gramStart"/>
-      <w:r>
-        <w:rPr>
-          <w:rFonts w:hint="eastAsia"/>
-        </w:rPr>
-        <w:t>栈</w:t>
-      </w:r>
-      <w:proofErr w:type="gramEnd"/>
-      <w:r>
-        <w:rPr>
-          <w:rFonts w:hint="eastAsia"/>
-        </w:rPr>
-        <w:t>（stack），而引用类型在</w:t>
-      </w:r>
-      <w:proofErr w:type="gramStart"/>
-      <w:r>
-        <w:rPr>
-          <w:rFonts w:hint="eastAsia"/>
-        </w:rPr>
-        <w:t>栈</w:t>
-      </w:r>
-      <w:proofErr w:type="gramEnd"/>
-      <w:r>
-        <w:rPr>
-          <w:rFonts w:hint="eastAsia"/>
-        </w:rPr>
-        <w:t>中存储引用对象的地址，实际数据存储在堆中（heap）</w:t>
+        <w:t>原始类型变量直接存储在栈（stack），而引用类型在栈中存储引用对象的地址，实际数据存储在堆中（heap）</w:t>
       </w:r>
     </w:p>
     <w:p/>
@@ -2021,21 +1609,7 @@
         <w:rPr>
           <w:rFonts w:hint="eastAsia"/>
         </w:rPr>
-        <w:t>此方法定义了一个新的String类变量，类变量的值直接存储在heap中。使用==</w:t>
-      </w:r>
-      <w:proofErr w:type="gramStart"/>
-      <w:r>
-        <w:rPr>
-          <w:rFonts w:hint="eastAsia"/>
-        </w:rPr>
-        <w:t>进行值</w:t>
-      </w:r>
-      <w:proofErr w:type="gramEnd"/>
-      <w:r>
-        <w:rPr>
-          <w:rFonts w:hint="eastAsia"/>
-        </w:rPr>
-        <w:t>比较会返回false，须</w:t>
+        <w:t>此方法定义了一个新的String类变量，类变量的值直接存储在heap中。使用==进行值比较会返回false，须</w:t>
       </w:r>
       <w:r>
         <w:rPr>
@@ -2055,6 +1629,9 @@
     </w:p>
     <w:p>
       <w:r>
+        <w:rPr>
+          <w:noProof/>
+        </w:rPr>
         <w:drawing>
           <wp:inline distT="0" distB="0" distL="0" distR="0" wp14:anchorId="57653F6C" wp14:editId="62AA7E51">
             <wp:extent cx="5274310" cy="937895"/>
@@ -2071,7 +1648,7 @@
                     <pic:cNvPicPr/>
                   </pic:nvPicPr>
                   <pic:blipFill>
-                    <a:blip r:embed="rId10"/>
+                    <a:blip r:embed="rId11"/>
                     <a:stretch>
                       <a:fillRect/>
                     </a:stretch>
@@ -2112,6 +1689,7 @@
         <w:rPr>
           <w:b/>
           <w:bCs/>
+          <w:noProof/>
         </w:rPr>
         <w:lastRenderedPageBreak/>
         <w:drawing>
@@ -2130,7 +1708,7 @@
                     <pic:cNvPicPr/>
                   </pic:nvPicPr>
                   <pic:blipFill>
-                    <a:blip r:embed="rId11"/>
+                    <a:blip r:embed="rId12"/>
                     <a:stretch>
                       <a:fillRect/>
                     </a:stretch>
@@ -2151,13 +1729,7 @@
         </w:drawing>
       </w:r>
     </w:p>
-    <w:p>
-      <w:pPr>
-        <w:rPr>
-          <w:rFonts w:hint="eastAsia"/>
-        </w:rPr>
-      </w:pPr>
-    </w:p>
+    <w:p/>
     <w:p>
       <w:r>
         <w:rPr>
@@ -2167,11 +1739,6 @@
       </w:r>
     </w:p>
     <w:p>
-      <w:pPr>
-        <w:rPr>
-          <w:rFonts w:hint="eastAsia"/>
-        </w:rPr>
-      </w:pPr>
       <w:r>
         <w:tab/>
       </w:r>
@@ -2182,13 +1749,7 @@
         <w:t>这意味着每次重新赋值都是创建一个新的内存空间</w:t>
       </w:r>
     </w:p>
-    <w:p>
-      <w:pPr>
-        <w:rPr>
-          <w:rFonts w:hint="eastAsia"/>
-        </w:rPr>
-      </w:pPr>
-    </w:p>
+    <w:p/>
     <w:p>
       <w:r>
         <w:rPr>
@@ -2209,22 +1770,9 @@
       </w:r>
     </w:p>
     <w:p>
-      <w:pPr>
-        <w:rPr>
-          <w:rFonts w:hint="eastAsia"/>
-        </w:rPr>
-      </w:pPr>
       <w:r>
         <w:tab/>
-        <w:t>.</w:t>
-      </w:r>
-      <w:proofErr w:type="spellStart"/>
-      <w:r>
-        <w:t>charAt</w:t>
-      </w:r>
-      <w:proofErr w:type="spellEnd"/>
-      <w:r>
-        <w:t>(&lt;index&gt;)</w:t>
+        <w:t>.charAt(&lt;index&gt;)</w:t>
       </w:r>
       <w:r>
         <w:rPr>
@@ -2238,15 +1786,7 @@
         <w:tab/>
       </w:r>
       <w:r>
-        <w:t>.</w:t>
-      </w:r>
-      <w:proofErr w:type="spellStart"/>
-      <w:r>
-        <w:t>subString</w:t>
-      </w:r>
-      <w:proofErr w:type="spellEnd"/>
-      <w:r>
-        <w:t>(&lt;start&gt;, &lt;end&gt;)</w:t>
+        <w:t>.subString(&lt;start&gt;, &lt;end&gt;)</w:t>
       </w:r>
       <w:r>
         <w:rPr>
@@ -2270,46 +1810,16 @@
     <w:p>
       <w:r>
         <w:tab/>
-      </w:r>
-      <w:proofErr w:type="gramStart"/>
-      <w:r>
-        <w:t>.replace</w:t>
-      </w:r>
-      <w:proofErr w:type="gramEnd"/>
-      <w:r>
-        <w:t>(&lt;target&gt;, &lt;replacement&gt;)</w:t>
-      </w:r>
-    </w:p>
-    <w:p>
-      <w:pPr>
-        <w:rPr>
-          <w:rFonts w:hint="eastAsia"/>
-        </w:rPr>
-      </w:pPr>
+        <w:t>.replace(&lt;target&gt;, &lt;replacement&gt;)</w:t>
+      </w:r>
+    </w:p>
+    <w:p>
       <w:r>
         <w:tab/>
-      </w:r>
-      <w:proofErr w:type="gramStart"/>
-      <w:r>
-        <w:t>.</w:t>
-      </w:r>
-      <w:proofErr w:type="spellStart"/>
-      <w:r>
-        <w:t>splite</w:t>
-      </w:r>
-      <w:proofErr w:type="spellEnd"/>
-      <w:proofErr w:type="gramEnd"/>
-      <w:r>
-        <w:t>(&lt;target&gt;)</w:t>
-      </w:r>
-    </w:p>
-    <w:p>
-      <w:pPr>
-        <w:rPr>
-          <w:rFonts w:hint="eastAsia"/>
-        </w:rPr>
-      </w:pPr>
-    </w:p>
+        <w:t>.splite(&lt;target&gt;)</w:t>
+      </w:r>
+    </w:p>
+    <w:p/>
     <w:p>
       <w:r>
         <w:rPr>
@@ -2323,6 +1833,9 @@
         <w:tab/>
       </w:r>
       <w:r>
+        <w:rPr>
+          <w:noProof/>
+        </w:rPr>
         <w:drawing>
           <wp:inline distT="0" distB="0" distL="0" distR="0" wp14:anchorId="11FE74C0" wp14:editId="505ED416">
             <wp:extent cx="5274310" cy="903605"/>
@@ -2339,7 +1852,7 @@
                     <pic:cNvPicPr/>
                   </pic:nvPicPr>
                   <pic:blipFill>
-                    <a:blip r:embed="rId12"/>
+                    <a:blip r:embed="rId13"/>
                     <a:stretch>
                       <a:fillRect/>
                     </a:stretch>
@@ -2360,13 +1873,7 @@
         </w:drawing>
       </w:r>
     </w:p>
-    <w:p>
-      <w:pPr>
-        <w:rPr>
-          <w:rFonts w:hint="eastAsia"/>
-        </w:rPr>
-      </w:pPr>
-    </w:p>
+    <w:p/>
     <w:p>
       <w:r>
         <w:rPr>
@@ -2389,13 +1896,7 @@
         <w:t>通常来说，创建一个新的字符串会比修改一个已经存在的字符串更快（尤其是这种修改字符串的操作以循环等方式出现时）</w:t>
       </w:r>
     </w:p>
-    <w:p>
-      <w:pPr>
-        <w:rPr>
-          <w:rFonts w:hint="eastAsia"/>
-        </w:rPr>
-      </w:pPr>
-    </w:p>
+    <w:p/>
     <w:p>
       <w:r>
         <w:rPr>
@@ -2417,46 +1918,16 @@
         <w:rPr>
           <w:rFonts w:hint="eastAsia"/>
         </w:rPr>
-        <w:t>当Java处理</w:t>
-      </w:r>
-      <w:proofErr w:type="gramStart"/>
-      <w:r>
-        <w:rPr>
-          <w:rFonts w:hint="eastAsia"/>
-        </w:rPr>
-        <w:t>“</w:t>
-      </w:r>
-      <w:proofErr w:type="gramEnd"/>
-      <w:r>
-        <w:rPr>
-          <w:rFonts w:hint="eastAsia"/>
-        </w:rPr>
-        <w:t>new</w:t>
-      </w:r>
-      <w:r>
-        <w:t xml:space="preserve"> StringBuilder(“</w:t>
-      </w:r>
-      <w:proofErr w:type="spellStart"/>
-      <w:r>
-        <w:t>asdf</w:t>
-      </w:r>
-      <w:proofErr w:type="spellEnd"/>
-      <w:r>
-        <w:t>”)</w:t>
-      </w:r>
-      <w:proofErr w:type="gramStart"/>
-      <w:r>
-        <w:rPr>
-          <w:rFonts w:hint="eastAsia"/>
-        </w:rPr>
-        <w:t>”</w:t>
-      </w:r>
-      <w:proofErr w:type="gramEnd"/>
-      <w:r>
-        <w:rPr>
-          <w:rFonts w:hint="eastAsia"/>
-        </w:rPr>
-        <w:t>时</w:t>
+        <w:t>当Java处理“new</w:t>
+      </w:r>
+      <w:r>
+        <w:t xml:space="preserve"> StringBuilder(“asdf”)</w:t>
+      </w:r>
+      <w:r>
+        <w:rPr>
+          <w:rFonts w:hint="eastAsia"/>
+        </w:rPr>
+        <w:t>”时</w:t>
       </w:r>
     </w:p>
     <w:p>
@@ -2493,11 +1964,6 @@
       </w:r>
     </w:p>
     <w:p>
-      <w:pPr>
-        <w:rPr>
-          <w:rFonts w:hint="eastAsia"/>
-        </w:rPr>
-      </w:pPr>
       <w:r>
         <w:tab/>
       </w:r>
@@ -2508,13 +1974,7 @@
         <w:t>将这个新的对象的索引返回到对象名上</w:t>
       </w:r>
     </w:p>
-    <w:p>
-      <w:pPr>
-        <w:rPr>
-          <w:rFonts w:hint="eastAsia"/>
-        </w:rPr>
-      </w:pPr>
-    </w:p>
+    <w:p/>
     <w:p>
       <w:r>
         <w:rPr>
@@ -2524,11 +1984,6 @@
       </w:r>
     </w:p>
     <w:p>
-      <w:pPr>
-        <w:rPr>
-          <w:rFonts w:hint="eastAsia"/>
-        </w:rPr>
-      </w:pPr>
       <w:r>
         <w:rPr>
           <w:rFonts w:hint="eastAsia"/>
@@ -2536,13 +1991,7 @@
         <w:t>告诉我们一个代码如何运行交互的文档被称为程序编程接口（API）。</w:t>
       </w:r>
     </w:p>
-    <w:p>
-      <w:pPr>
-        <w:rPr>
-          <w:rFonts w:hint="eastAsia"/>
-        </w:rPr>
-      </w:pPr>
-    </w:p>
+    <w:p/>
     <w:p>
       <w:r>
         <w:rPr>
@@ -2574,11 +2023,6 @@
       </w:r>
     </w:p>
     <w:p>
-      <w:pPr>
-        <w:rPr>
-          <w:rFonts w:hint="eastAsia"/>
-        </w:rPr>
-      </w:pPr>
       <w:r>
         <w:rPr>
           <w:rFonts w:hint="eastAsia"/>
@@ -2636,12 +2080,10 @@
       </w:r>
     </w:p>
     <w:p>
-      <w:pPr>
-        <w:rPr>
-          <w:rFonts w:hint="eastAsia"/>
-        </w:rPr>
-      </w:pPr>
-      <w:r>
+      <w:r>
+        <w:rPr>
+          <w:noProof/>
+        </w:rPr>
         <w:lastRenderedPageBreak/>
         <w:drawing>
           <wp:inline distT="0" distB="0" distL="0" distR="0" wp14:anchorId="27672AC9" wp14:editId="5FCBA27F">
@@ -2659,7 +2101,7 @@
                     <pic:cNvPicPr/>
                   </pic:nvPicPr>
                   <pic:blipFill>
-                    <a:blip r:embed="rId13"/>
+                    <a:blip r:embed="rId14"/>
                     <a:stretch>
                       <a:fillRect/>
                     </a:stretch>
@@ -2696,11 +2138,6 @@
       </w:r>
     </w:p>
     <w:p>
-      <w:pPr>
-        <w:rPr>
-          <w:rFonts w:hint="eastAsia"/>
-        </w:rPr>
-      </w:pPr>
       <w:r>
         <w:rPr>
           <w:rFonts w:hint="eastAsia"/>
@@ -2729,9 +2166,50 @@
         <w:rPr>
           <w:rFonts w:hint="eastAsia"/>
         </w:rPr>
+        <w:t>数组是最简单的一种表示一个集合的物品的数据类型。但是包含一些特点：</w:t>
+      </w:r>
+    </w:p>
+    <w:p>
+      <w:r>
+        <w:rPr>
+          <w:rFonts w:hint="eastAsia"/>
+        </w:rPr>
+        <w:t>固定长度</w:t>
+      </w:r>
+    </w:p>
+    <w:p>
+      <w:r>
+        <w:rPr>
+          <w:rFonts w:hint="eastAsia"/>
+        </w:rPr>
+        <w:t>所有的元素都为同一种数据类型</w:t>
+      </w:r>
+    </w:p>
+    <w:p>
+      <w:pPr>
+        <w:rPr>
+          <w:rFonts w:hint="eastAsia"/>
+        </w:rPr>
+      </w:pPr>
+    </w:p>
+    <w:p>
+      <w:r>
+        <w:rPr>
+          <w:rFonts w:hint="eastAsia"/>
+        </w:rPr>
         <w:t>1 数组的声明</w:t>
       </w:r>
     </w:p>
+    <w:p>
+      <w:pPr>
+        <w:rPr>
+          <w:rFonts w:hint="eastAsia"/>
+        </w:rPr>
+      </w:pPr>
+      <w:r>
+        <w:t>int[] numbers;</w:t>
+      </w:r>
+    </w:p>
     <w:p/>
     <w:p>
       <w:r>
@@ -2741,6 +2219,21 @@
         <w:t>2 构造数组</w:t>
       </w:r>
     </w:p>
+    <w:p>
+      <w:r>
+        <w:t>int[] numbers = new int[5];</w:t>
+      </w:r>
+    </w:p>
+    <w:p>
+      <w:pPr>
+        <w:rPr>
+          <w:rFonts w:hint="eastAsia"/>
+        </w:rPr>
+      </w:pPr>
+      <w:r>
+        <w:t>int[] numbers = {&lt;element&gt;};</w:t>
+      </w:r>
+    </w:p>
     <w:p/>
     <w:p>
       <w:r>
@@ -2750,6 +2243,14 @@
         <w:t>3 Java数组的长度是不可变的</w:t>
       </w:r>
     </w:p>
+    <w:p>
+      <w:r>
+        <w:rPr>
+          <w:rFonts w:hint="eastAsia"/>
+        </w:rPr>
+        <w:t>不可以修改已经声明的数组的长度，除非重新将此数组引用至一个新的数组</w:t>
+      </w:r>
+    </w:p>
     <w:p/>
     <w:p>
       <w:r>
@@ -2759,6 +2260,45 @@
         <w:t>4 访问数组所有元素</w:t>
       </w:r>
     </w:p>
+    <w:p>
+      <w:r>
+        <w:lastRenderedPageBreak/>
+        <w:t>numbers[0]</w:t>
+      </w:r>
+      <w:r>
+        <w:rPr>
+          <w:rFonts w:hint="eastAsia"/>
+        </w:rPr>
+        <w:t>：第一个</w:t>
+      </w:r>
+    </w:p>
+    <w:p>
+      <w:r>
+        <w:t>numbers[-1]</w:t>
+      </w:r>
+      <w:r>
+        <w:rPr>
+          <w:rFonts w:hint="eastAsia"/>
+        </w:rPr>
+        <w:t>：倒数第一个</w:t>
+      </w:r>
+    </w:p>
+    <w:p>
+      <w:pPr>
+        <w:rPr>
+          <w:rFonts w:hint="eastAsia"/>
+        </w:rPr>
+      </w:pPr>
+      <w:r>
+        <w:t>numbers[0:2]</w:t>
+      </w:r>
+      <w:r>
+        <w:rPr>
+          <w:rFonts w:hint="eastAsia"/>
+        </w:rPr>
+        <w:t>：第一个到第二个</w:t>
+      </w:r>
+    </w:p>
     <w:p/>
     <w:p>
       <w:r>
@@ -2768,6 +2308,49 @@
         <w:t>5 为什么Java的数组会有诸多限制</w:t>
       </w:r>
     </w:p>
+    <w:p>
+      <w:r>
+        <w:rPr>
+          <w:rFonts w:hint="eastAsia"/>
+        </w:rPr>
+        <w:t>这种限制多的数据类型比较高效相较于python的list</w:t>
+      </w:r>
+    </w:p>
+    <w:p>
+      <w:r>
+        <w:rPr>
+          <w:rFonts w:hint="eastAsia"/>
+        </w:rPr>
+        <w:t>Java同时也包含ArrayList等数据类型来实现相对灵活的数据集合方法</w:t>
+      </w:r>
+    </w:p>
+    <w:p/>
+    <w:p>
+      <w:r>
+        <w:rPr>
+          <w:rFonts w:hint="eastAsia"/>
+        </w:rPr>
+        <w:t>Extra：多数据类型的数组：</w:t>
+      </w:r>
+    </w:p>
+    <w:p>
+      <w:r>
+        <w:t>Object[] items;</w:t>
+      </w:r>
+    </w:p>
+    <w:p>
+      <w:pPr>
+        <w:rPr>
+          <w:rFonts w:hint="eastAsia"/>
+        </w:rPr>
+      </w:pPr>
+      <w:r>
+        <w:rPr>
+          <w:rFonts w:hint="eastAsia"/>
+        </w:rPr>
+        <w:t>由于Java中所有的类都是Object的子类，因此可以使用Object来创建数组，用继承方法来将多种不同数据类型装在同一个数组中</w:t>
+      </w:r>
+    </w:p>
     <w:p/>
     <w:p>
       <w:r>
@@ -2783,6 +2366,83 @@
         <w:t>二维/高维数组定义</w:t>
       </w:r>
     </w:p>
+    <w:p>
+      <w:r>
+        <w:rPr>
+          <w:rFonts w:hint="eastAsia"/>
+        </w:rPr>
+        <w:t>int[row][column]</w:t>
+      </w:r>
+    </w:p>
+    <w:p>
+      <w:r>
+        <w:rPr>
+          <w:rFonts w:hint="eastAsia"/>
+        </w:rPr>
+        <w:t>Extra：特殊的二维数组</w:t>
+      </w:r>
+      <w:r>
+        <w:rPr>
+          <w:rFonts w:hint="eastAsia"/>
+        </w:rPr>
+        <w:t>定义方法</w:t>
+      </w:r>
+    </w:p>
+    <w:p>
+      <w:pPr>
+        <w:rPr>
+          <w:rFonts w:hint="eastAsia"/>
+        </w:rPr>
+      </w:pPr>
+      <w:r>
+        <w:rPr>
+          <w:rFonts w:hint="eastAsia"/>
+        </w:rPr>
+        <w:t>可以后置定义每个行列的数据长度，而不是一开始确定全部长度</w:t>
+      </w:r>
+    </w:p>
+    <w:p>
+      <w:r>
+        <w:rPr>
+          <w:noProof/>
+        </w:rPr>
+        <w:drawing>
+          <wp:inline distT="0" distB="0" distL="0" distR="0" wp14:anchorId="482B863F" wp14:editId="0C360B6C">
+            <wp:extent cx="5274310" cy="1350645"/>
+            <wp:effectExtent l="0" t="0" r="2540" b="1905"/>
+            <wp:docPr id="623995009" name="图片 1"/>
+            <wp:cNvGraphicFramePr>
+              <a:graphicFrameLocks xmlns:a="http://schemas.openxmlformats.org/drawingml/2006/main" noChangeAspect="1"/>
+            </wp:cNvGraphicFramePr>
+            <a:graphic xmlns:a="http://schemas.openxmlformats.org/drawingml/2006/main">
+              <a:graphicData uri="http://schemas.openxmlformats.org/drawingml/2006/picture">
+                <pic:pic xmlns:pic="http://schemas.openxmlformats.org/drawingml/2006/picture">
+                  <pic:nvPicPr>
+                    <pic:cNvPr id="623995009" name=""/>
+                    <pic:cNvPicPr/>
+                  </pic:nvPicPr>
+                  <pic:blipFill>
+                    <a:blip r:embed="rId15"/>
+                    <a:stretch>
+                      <a:fillRect/>
+                    </a:stretch>
+                  </pic:blipFill>
+                  <pic:spPr>
+                    <a:xfrm>
+                      <a:off x="0" y="0"/>
+                      <a:ext cx="5274310" cy="1350645"/>
+                    </a:xfrm>
+                    <a:prstGeom prst="rect">
+                      <a:avLst/>
+                    </a:prstGeom>
+                  </pic:spPr>
+                </pic:pic>
+              </a:graphicData>
+            </a:graphic>
+          </wp:inline>
+        </w:drawing>
+      </w:r>
+    </w:p>
     <w:p/>
     <w:p>
       <w:r>
@@ -2800,44 +2460,326 @@
         <w:rPr>
           <w:rFonts w:hint="eastAsia"/>
         </w:rPr>
-        <w:t>1 设置别名和它的作用（定义）</w:t>
-      </w:r>
-    </w:p>
-    <w:p/>
-    <w:p>
-      <w:r>
-        <w:rPr>
-          <w:rFonts w:hint="eastAsia"/>
+        <w:t>1 别名和它的作用</w:t>
+      </w:r>
+    </w:p>
+    <w:p>
+      <w:pPr>
+        <w:rPr>
+          <w:color w:val="EE0000"/>
+        </w:rPr>
+      </w:pPr>
+      <w:r>
+        <w:rPr>
+          <w:rFonts w:hint="eastAsia"/>
+          <w:color w:val="EE0000"/>
+        </w:rPr>
+        <w:t>我们已经了解，</w:t>
+      </w:r>
+      <w:r>
+        <w:rPr>
+          <w:color w:val="EE0000"/>
+        </w:rPr>
+        <w:t>Java 有两种类型：原始类型（例如 int），它直接存储值；引用类型（例如 String），它存储对对象的引用。我们必须通过引用才能找到对象中存储的值和方法。</w:t>
+      </w:r>
+    </w:p>
+    <w:p>
+      <w:pPr>
+        <w:rPr>
+          <w:color w:val="EE0000"/>
+        </w:rPr>
+      </w:pPr>
+    </w:p>
+    <w:p>
+      <w:pPr>
+        <w:rPr>
+          <w:color w:val="EE0000"/>
+        </w:rPr>
+      </w:pPr>
+      <w:r>
+        <w:rPr>
+          <w:rFonts w:hint="eastAsia"/>
+          <w:color w:val="EE0000"/>
+        </w:rPr>
+        <w:t>为了了解代码的执行情况，我们必须始终注意变量是原始类型还是引用类型。这可能会彻底改变代码的执行情况。</w:t>
+      </w:r>
+    </w:p>
+    <w:p/>
+    <w:p>
+      <w:r>
+        <w:rPr>
+          <w:rFonts w:hint="eastAsia"/>
+        </w:rPr>
+        <w:t>2 通过引用来创建别名</w:t>
+      </w:r>
+    </w:p>
+    <w:p>
+      <w:pPr>
+        <w:rPr>
+          <w:rFonts w:hint="eastAsia"/>
+        </w:rPr>
+      </w:pPr>
+      <w:r>
+        <w:rPr>
+          <w:rFonts w:hint="eastAsia"/>
+        </w:rPr>
+        <w:t>对于引用数据类型，别名相当于指向heap中同一个地址</w:t>
+      </w:r>
+    </w:p>
+    <w:p>
+      <w:r>
+        <w:rPr>
+          <w:noProof/>
+        </w:rPr>
+        <w:drawing>
+          <wp:inline distT="0" distB="0" distL="0" distR="0" wp14:anchorId="6FB0312B" wp14:editId="17D7B236">
+            <wp:extent cx="5274310" cy="355600"/>
+            <wp:effectExtent l="0" t="0" r="2540" b="6350"/>
+            <wp:docPr id="1836032353" name="图片 1"/>
+            <wp:cNvGraphicFramePr>
+              <a:graphicFrameLocks xmlns:a="http://schemas.openxmlformats.org/drawingml/2006/main" noChangeAspect="1"/>
+            </wp:cNvGraphicFramePr>
+            <a:graphic xmlns:a="http://schemas.openxmlformats.org/drawingml/2006/main">
+              <a:graphicData uri="http://schemas.openxmlformats.org/drawingml/2006/picture">
+                <pic:pic xmlns:pic="http://schemas.openxmlformats.org/drawingml/2006/picture">
+                  <pic:nvPicPr>
+                    <pic:cNvPr id="1836032353" name=""/>
+                    <pic:cNvPicPr/>
+                  </pic:nvPicPr>
+                  <pic:blipFill>
+                    <a:blip r:embed="rId16"/>
+                    <a:stretch>
+                      <a:fillRect/>
+                    </a:stretch>
+                  </pic:blipFill>
+                  <pic:spPr>
+                    <a:xfrm>
+                      <a:off x="0" y="0"/>
+                      <a:ext cx="5274310" cy="355600"/>
+                    </a:xfrm>
+                    <a:prstGeom prst="rect">
+                      <a:avLst/>
+                    </a:prstGeom>
+                  </pic:spPr>
+                </pic:pic>
+              </a:graphicData>
+            </a:graphic>
+          </wp:inline>
+        </w:drawing>
+      </w:r>
+    </w:p>
+    <w:p>
+      <w:r>
+        <w:rPr>
+          <w:noProof/>
+        </w:rPr>
+        <w:drawing>
+          <wp:inline distT="0" distB="0" distL="0" distR="0" wp14:anchorId="36558D10" wp14:editId="5639F057">
+            <wp:extent cx="5274310" cy="2770505"/>
+            <wp:effectExtent l="0" t="0" r="2540" b="0"/>
+            <wp:docPr id="645461194" name="图片 1"/>
+            <wp:cNvGraphicFramePr>
+              <a:graphicFrameLocks xmlns:a="http://schemas.openxmlformats.org/drawingml/2006/main" noChangeAspect="1"/>
+            </wp:cNvGraphicFramePr>
+            <a:graphic xmlns:a="http://schemas.openxmlformats.org/drawingml/2006/main">
+              <a:graphicData uri="http://schemas.openxmlformats.org/drawingml/2006/picture">
+                <pic:pic xmlns:pic="http://schemas.openxmlformats.org/drawingml/2006/picture">
+                  <pic:nvPicPr>
+                    <pic:cNvPr id="645461194" name=""/>
+                    <pic:cNvPicPr/>
+                  </pic:nvPicPr>
+                  <pic:blipFill>
+                    <a:blip r:embed="rId17"/>
+                    <a:stretch>
+                      <a:fillRect/>
+                    </a:stretch>
+                  </pic:blipFill>
+                  <pic:spPr>
+                    <a:xfrm>
+                      <a:off x="0" y="0"/>
+                      <a:ext cx="5274310" cy="2770505"/>
+                    </a:xfrm>
+                    <a:prstGeom prst="rect">
+                      <a:avLst/>
+                    </a:prstGeom>
+                  </pic:spPr>
+                </pic:pic>
+              </a:graphicData>
+            </a:graphic>
+          </wp:inline>
+        </w:drawing>
+      </w:r>
+    </w:p>
+    <w:p/>
+    <w:p>
+      <w:r>
+        <w:rPr>
+          <w:rFonts w:hint="eastAsia"/>
+        </w:rPr>
+        <w:t>3 别名无法用于原始类型</w:t>
+      </w:r>
+    </w:p>
+    <w:p>
+      <w:pPr>
+        <w:rPr>
+          <w:rFonts w:hint="eastAsia"/>
+        </w:rPr>
+      </w:pPr>
+      <w:r>
+        <w:rPr>
+          <w:rFonts w:hint="eastAsia"/>
+        </w:rPr>
+        <w:t>由于原始数据类型没有创建新的对象在heap中，闯将别名的行为类似于创建一个数据完全相同的新变量</w:t>
+      </w:r>
+    </w:p>
+    <w:p>
+      <w:r>
+        <w:rPr>
+          <w:noProof/>
         </w:rPr>
         <w:lastRenderedPageBreak/>
-        <w:t>2 通过引用来创建别名</w:t>
-      </w:r>
-    </w:p>
-    <w:p/>
-    <w:p>
-      <w:r>
-        <w:rPr>
-          <w:rFonts w:hint="eastAsia"/>
-        </w:rPr>
-        <w:t>3 别名无法用于原始类型</w:t>
-      </w:r>
-    </w:p>
-    <w:p/>
-    <w:p>
-      <w:r>
-        <w:rPr>
-          <w:rFonts w:hint="eastAsia"/>
-        </w:rPr>
-        <w:t>4 别名的副作用</w:t>
-      </w:r>
-    </w:p>
-    <w:p/>
-    <w:p>
-      <w:r>
-        <w:rPr>
-          <w:rFonts w:hint="eastAsia"/>
-        </w:rPr>
-        <w:t>5 别名副作用的解决技巧</w:t>
+        <w:drawing>
+          <wp:inline distT="0" distB="0" distL="0" distR="0" wp14:anchorId="15206FBE" wp14:editId="094862F8">
+            <wp:extent cx="5274310" cy="2527935"/>
+            <wp:effectExtent l="0" t="0" r="2540" b="5715"/>
+            <wp:docPr id="982453412" name="图片 1"/>
+            <wp:cNvGraphicFramePr>
+              <a:graphicFrameLocks xmlns:a="http://schemas.openxmlformats.org/drawingml/2006/main" noChangeAspect="1"/>
+            </wp:cNvGraphicFramePr>
+            <a:graphic xmlns:a="http://schemas.openxmlformats.org/drawingml/2006/main">
+              <a:graphicData uri="http://schemas.openxmlformats.org/drawingml/2006/picture">
+                <pic:pic xmlns:pic="http://schemas.openxmlformats.org/drawingml/2006/picture">
+                  <pic:nvPicPr>
+                    <pic:cNvPr id="982453412" name=""/>
+                    <pic:cNvPicPr/>
+                  </pic:nvPicPr>
+                  <pic:blipFill>
+                    <a:blip r:embed="rId18"/>
+                    <a:stretch>
+                      <a:fillRect/>
+                    </a:stretch>
+                  </pic:blipFill>
+                  <pic:spPr>
+                    <a:xfrm>
+                      <a:off x="0" y="0"/>
+                      <a:ext cx="5274310" cy="2527935"/>
+                    </a:xfrm>
+                    <a:prstGeom prst="rect">
+                      <a:avLst/>
+                    </a:prstGeom>
+                  </pic:spPr>
+                </pic:pic>
+              </a:graphicData>
+            </a:graphic>
+          </wp:inline>
+        </w:drawing>
+      </w:r>
+    </w:p>
+    <w:p/>
+    <w:p>
+      <w:r>
+        <w:rPr>
+          <w:rFonts w:hint="eastAsia"/>
+        </w:rPr>
+        <w:t>4 别名的作用</w:t>
+      </w:r>
+    </w:p>
+    <w:p>
+      <w:pPr>
+        <w:rPr>
+          <w:rFonts w:hint="eastAsia"/>
+        </w:rPr>
+      </w:pPr>
+      <w:r>
+        <w:rPr>
+          <w:rFonts w:hint="eastAsia"/>
+        </w:rPr>
+        <w:t>对于其中一个别名的修改会影响另外一个别名的数据。由于别名实际上是指向同一个被创建出来的对象</w:t>
+      </w:r>
+    </w:p>
+    <w:p/>
+    <w:p>
+      <w:r>
+        <w:rPr>
+          <w:rFonts w:hint="eastAsia"/>
+        </w:rPr>
+        <w:t xml:space="preserve">5 </w:t>
+      </w:r>
+      <w:r>
+        <w:rPr>
+          <w:rFonts w:hint="eastAsia"/>
+        </w:rPr>
+        <w:t>别名作用与不可变</w:t>
+      </w:r>
+      <w:r>
+        <w:rPr>
+          <w:rFonts w:hint="eastAsia"/>
+        </w:rPr>
+        <w:t>类</w:t>
+      </w:r>
+    </w:p>
+    <w:p>
+      <w:r>
+        <w:rPr>
+          <w:rFonts w:hint="eastAsia"/>
+        </w:rPr>
+        <w:t>不可变类如String使用别名没有意义，由于类的实例无法被修改，因此无法通过别名修改heap中的对象。因此最好的解决方法是创建一个新的对象。</w:t>
+      </w:r>
+    </w:p>
+    <w:p/>
+    <w:p>
+      <w:r>
+        <w:rPr>
+          <w:rFonts w:hint="eastAsia"/>
+        </w:rPr>
+        <w:t>Extra：使用copy来避免别名的影响（如果不希望使用别名，使用new来创建新的变量）</w:t>
+      </w:r>
+    </w:p>
+    <w:p>
+      <w:pPr>
+        <w:rPr>
+          <w:rFonts w:hint="eastAsia"/>
+        </w:rPr>
+      </w:pPr>
+      <w:r>
+        <w:rPr>
+          <w:noProof/>
+        </w:rPr>
+        <w:drawing>
+          <wp:inline distT="0" distB="0" distL="0" distR="0" wp14:anchorId="1FCCBFF6" wp14:editId="65789EC3">
+            <wp:extent cx="4001996" cy="2661091"/>
+            <wp:effectExtent l="0" t="0" r="0" b="6350"/>
+            <wp:docPr id="82704192" name="图片 1"/>
+            <wp:cNvGraphicFramePr>
+              <a:graphicFrameLocks xmlns:a="http://schemas.openxmlformats.org/drawingml/2006/main" noChangeAspect="1"/>
+            </wp:cNvGraphicFramePr>
+            <a:graphic xmlns:a="http://schemas.openxmlformats.org/drawingml/2006/main">
+              <a:graphicData uri="http://schemas.openxmlformats.org/drawingml/2006/picture">
+                <pic:pic xmlns:pic="http://schemas.openxmlformats.org/drawingml/2006/picture">
+                  <pic:nvPicPr>
+                    <pic:cNvPr id="82704192" name=""/>
+                    <pic:cNvPicPr/>
+                  </pic:nvPicPr>
+                  <pic:blipFill>
+                    <a:blip r:embed="rId19"/>
+                    <a:stretch>
+                      <a:fillRect/>
+                    </a:stretch>
+                  </pic:blipFill>
+                  <pic:spPr>
+                    <a:xfrm>
+                      <a:off x="0" y="0"/>
+                      <a:ext cx="4003214" cy="2661901"/>
+                    </a:xfrm>
+                    <a:prstGeom prst="rect">
+                      <a:avLst/>
+                    </a:prstGeom>
+                  </pic:spPr>
+                </pic:pic>
+              </a:graphicData>
+            </a:graphic>
+          </wp:inline>
+        </w:drawing>
       </w:r>
     </w:p>
     <w:p/>
@@ -2849,13 +2791,107 @@
         <w:t>6 浅拷贝和深拷贝</w:t>
       </w:r>
     </w:p>
-    <w:p/>
-    <w:p>
-      <w:r>
-        <w:rPr>
-          <w:rFonts w:hint="eastAsia"/>
-        </w:rPr>
-        <w:t>7 其他的常见副作用</w:t>
+    <w:p>
+      <w:r>
+        <w:rPr>
+          <w:rFonts w:hint="eastAsia"/>
+        </w:rPr>
+        <w:t>将数据的引用进行赋值的行为被称为浅拷贝，例如上文通过for loop将words中的元素拷贝到copy2中</w:t>
+      </w:r>
+    </w:p>
+    <w:p/>
+    <w:p>
+      <w:r>
+        <w:rPr>
+          <w:rFonts w:hint="eastAsia"/>
+        </w:rPr>
+        <w:t>拷贝对象以及其所有的引用对象，从而让新旧对象完全独立的拷贝行为被称为深拷贝：</w:t>
+      </w:r>
+    </w:p>
+    <w:p>
+      <w:pPr>
+        <w:rPr>
+          <w:rFonts w:hint="eastAsia"/>
+        </w:rPr>
+      </w:pPr>
+      <w:r>
+        <w:rPr>
+          <w:rFonts w:hint="eastAsia"/>
+        </w:rPr>
+        <w:t>使用row对</w:t>
+      </w:r>
+      <w:r>
+        <w:t>copy[0]</w:t>
+      </w:r>
+      <w:r>
+        <w:rPr>
+          <w:rFonts w:hint="eastAsia"/>
+        </w:rPr>
+        <w:t>进行赋值是一种深拷贝，因为这个行为让table和row完全独立了，反之对</w:t>
+      </w:r>
+      <w:r>
+        <w:t>copy[1][1]</w:t>
+      </w:r>
+      <w:r>
+        <w:rPr>
+          <w:rFonts w:hint="eastAsia"/>
+        </w:rPr>
+        <w:t>则会影响原对象</w:t>
+      </w:r>
+    </w:p>
+    <w:p>
+      <w:r>
+        <w:rPr>
+          <w:noProof/>
+        </w:rPr>
+        <w:drawing>
+          <wp:inline distT="0" distB="0" distL="0" distR="0" wp14:anchorId="31CD7E92" wp14:editId="2551C471">
+            <wp:extent cx="5274310" cy="3928110"/>
+            <wp:effectExtent l="0" t="0" r="2540" b="0"/>
+            <wp:docPr id="1082683273" name="图片 1"/>
+            <wp:cNvGraphicFramePr>
+              <a:graphicFrameLocks xmlns:a="http://schemas.openxmlformats.org/drawingml/2006/main" noChangeAspect="1"/>
+            </wp:cNvGraphicFramePr>
+            <a:graphic xmlns:a="http://schemas.openxmlformats.org/drawingml/2006/main">
+              <a:graphicData uri="http://schemas.openxmlformats.org/drawingml/2006/picture">
+                <pic:pic xmlns:pic="http://schemas.openxmlformats.org/drawingml/2006/picture">
+                  <pic:nvPicPr>
+                    <pic:cNvPr id="1082683273" name=""/>
+                    <pic:cNvPicPr/>
+                  </pic:nvPicPr>
+                  <pic:blipFill>
+                    <a:blip r:embed="rId20"/>
+                    <a:stretch>
+                      <a:fillRect/>
+                    </a:stretch>
+                  </pic:blipFill>
+                  <pic:spPr>
+                    <a:xfrm>
+                      <a:off x="0" y="0"/>
+                      <a:ext cx="5274310" cy="3928110"/>
+                    </a:xfrm>
+                    <a:prstGeom prst="rect">
+                      <a:avLst/>
+                    </a:prstGeom>
+                  </pic:spPr>
+                </pic:pic>
+              </a:graphicData>
+            </a:graphic>
+          </wp:inline>
+        </w:drawing>
+      </w:r>
+    </w:p>
+    <w:p>
+      <w:pPr>
+        <w:rPr>
+          <w:rFonts w:hint="eastAsia"/>
+        </w:rPr>
+      </w:pPr>
+      <w:r>
+        <w:rPr>
+          <w:rFonts w:hint="eastAsia"/>
+        </w:rPr>
+        <w:t>（进行拷贝时需要时刻注意哪些拷贝行为是在进行引用赋值，那些是在直接修改某个引用下的数据）</w:t>
       </w:r>
     </w:p>
     <w:p/>
@@ -2875,24 +2911,348 @@
         <w:t>1 if判断结构组</w:t>
       </w:r>
     </w:p>
-    <w:p/>
-    <w:p>
-      <w:r>
-        <w:rPr>
-          <w:rFonts w:hint="eastAsia"/>
-        </w:rPr>
+    <w:p>
+      <w:pPr>
+        <w:rPr>
+          <w:rFonts w:hint="eastAsia"/>
+        </w:rPr>
+      </w:pPr>
+      <w:r>
+        <w:t>If, else if, else</w:t>
+      </w:r>
+      <w:r>
+        <w:rPr>
+          <w:rFonts w:hint="eastAsia"/>
+        </w:rPr>
+        <w:t>语句组，与python没有太大区别，须将boolean expression装入括号中</w:t>
+      </w:r>
+    </w:p>
+    <w:p/>
+    <w:p>
+      <w:r>
+        <w:rPr>
+          <w:rFonts w:hint="eastAsia"/>
+        </w:rPr>
+        <w:lastRenderedPageBreak/>
         <w:t>2 for循环组</w:t>
       </w:r>
     </w:p>
-    <w:p/>
-    <w:p>
-      <w:r>
-        <w:rPr>
-          <w:rFonts w:hint="eastAsia"/>
-        </w:rPr>
+    <w:p>
+      <w:r>
+        <w:rPr>
+          <w:noProof/>
+        </w:rPr>
+        <w:drawing>
+          <wp:inline distT="0" distB="0" distL="0" distR="0" wp14:anchorId="01DC2FCE" wp14:editId="77229BDE">
+            <wp:extent cx="4514286" cy="885714"/>
+            <wp:effectExtent l="0" t="0" r="635" b="0"/>
+            <wp:docPr id="1539160726" name="图片 1"/>
+            <wp:cNvGraphicFramePr>
+              <a:graphicFrameLocks xmlns:a="http://schemas.openxmlformats.org/drawingml/2006/main" noChangeAspect="1"/>
+            </wp:cNvGraphicFramePr>
+            <a:graphic xmlns:a="http://schemas.openxmlformats.org/drawingml/2006/main">
+              <a:graphicData uri="http://schemas.openxmlformats.org/drawingml/2006/picture">
+                <pic:pic xmlns:pic="http://schemas.openxmlformats.org/drawingml/2006/picture">
+                  <pic:nvPicPr>
+                    <pic:cNvPr id="1539160726" name=""/>
+                    <pic:cNvPicPr/>
+                  </pic:nvPicPr>
+                  <pic:blipFill>
+                    <a:blip r:embed="rId21"/>
+                    <a:stretch>
+                      <a:fillRect/>
+                    </a:stretch>
+                  </pic:blipFill>
+                  <pic:spPr>
+                    <a:xfrm>
+                      <a:off x="0" y="0"/>
+                      <a:ext cx="4514286" cy="885714"/>
+                    </a:xfrm>
+                    <a:prstGeom prst="rect">
+                      <a:avLst/>
+                    </a:prstGeom>
+                  </pic:spPr>
+                </pic:pic>
+              </a:graphicData>
+            </a:graphic>
+          </wp:inline>
+        </w:drawing>
+      </w:r>
+    </w:p>
+    <w:p>
+      <w:r>
+        <w:rPr>
+          <w:rFonts w:hint="eastAsia"/>
+        </w:rPr>
+        <w:t>所有的statement都可以不在括号中进行定义，只要符合顺序（没出现</w:t>
+      </w:r>
+      <w:r>
+        <w:t>variable not declare</w:t>
+      </w:r>
+      <w:r>
+        <w:rPr>
+          <w:rFonts w:hint="eastAsia"/>
+        </w:rPr>
+        <w:t>的情况）</w:t>
+      </w:r>
+    </w:p>
+    <w:p/>
+    <w:p>
+      <w:r>
+        <w:rPr>
+          <w:rFonts w:hint="eastAsia"/>
+        </w:rPr>
+        <w:t>Extra：for each循环（</w:t>
+      </w:r>
+      <w:r>
+        <w:t>for i in array</w:t>
+      </w:r>
+      <w:r>
+        <w:rPr>
+          <w:rFonts w:hint="eastAsia"/>
+        </w:rPr>
+        <w:t>）</w:t>
+      </w:r>
+    </w:p>
+    <w:p>
+      <w:r>
+        <w:rPr>
+          <w:noProof/>
+        </w:rPr>
+        <w:drawing>
+          <wp:inline distT="0" distB="0" distL="0" distR="0" wp14:anchorId="41497822" wp14:editId="19E54DE4">
+            <wp:extent cx="2044026" cy="809897"/>
+            <wp:effectExtent l="0" t="0" r="0" b="9525"/>
+            <wp:docPr id="980837157" name="图片 1"/>
+            <wp:cNvGraphicFramePr>
+              <a:graphicFrameLocks xmlns:a="http://schemas.openxmlformats.org/drawingml/2006/main" noChangeAspect="1"/>
+            </wp:cNvGraphicFramePr>
+            <a:graphic xmlns:a="http://schemas.openxmlformats.org/drawingml/2006/main">
+              <a:graphicData uri="http://schemas.openxmlformats.org/drawingml/2006/picture">
+                <pic:pic xmlns:pic="http://schemas.openxmlformats.org/drawingml/2006/picture">
+                  <pic:nvPicPr>
+                    <pic:cNvPr id="980837157" name=""/>
+                    <pic:cNvPicPr/>
+                  </pic:nvPicPr>
+                  <pic:blipFill>
+                    <a:blip r:embed="rId22"/>
+                    <a:stretch>
+                      <a:fillRect/>
+                    </a:stretch>
+                  </pic:blipFill>
+                  <pic:spPr>
+                    <a:xfrm>
+                      <a:off x="0" y="0"/>
+                      <a:ext cx="2053410" cy="813615"/>
+                    </a:xfrm>
+                    <a:prstGeom prst="rect">
+                      <a:avLst/>
+                    </a:prstGeom>
+                  </pic:spPr>
+                </pic:pic>
+              </a:graphicData>
+            </a:graphic>
+          </wp:inline>
+        </w:drawing>
+      </w:r>
+    </w:p>
+    <w:p/>
+    <w:p>
+      <w:r>
+        <w:t>++, ==, +=, =+:</w:t>
+      </w:r>
+    </w:p>
+    <w:p>
+      <w:r>
+        <w:t xml:space="preserve">x+=n </w:t>
+      </w:r>
+      <w:r>
+        <w:rPr>
+          <w:rFonts w:hint="eastAsia"/>
+        </w:rPr>
+        <w:t>等价于</w:t>
+      </w:r>
+      <w:r>
+        <w:t xml:space="preserve"> x = x + n</w:t>
+      </w:r>
+    </w:p>
+    <w:p>
+      <w:r>
+        <w:t xml:space="preserve">y-=n </w:t>
+      </w:r>
+      <w:r>
+        <w:rPr>
+          <w:rFonts w:hint="eastAsia"/>
+        </w:rPr>
+        <w:t xml:space="preserve">等价于 y = y </w:t>
+      </w:r>
+      <w:r>
+        <w:t>–</w:t>
+      </w:r>
+      <w:r>
+        <w:rPr>
+          <w:rFonts w:hint="eastAsia"/>
+        </w:rPr>
+        <w:t xml:space="preserve"> n</w:t>
+      </w:r>
+    </w:p>
+    <w:p>
+      <w:r>
+        <w:t>i++</w:t>
+      </w:r>
+      <w:r>
+        <w:rPr>
+          <w:rFonts w:hint="eastAsia"/>
+        </w:rPr>
+        <w:t xml:space="preserve"> 等价于 i = i + 1</w:t>
+      </w:r>
+    </w:p>
+    <w:p>
+      <w:r>
+        <w:rPr>
+          <w:rFonts w:hint="eastAsia"/>
+        </w:rPr>
+        <w:t xml:space="preserve">i </w:t>
+      </w:r>
+      <w:r>
+        <w:t>–</w:t>
+      </w:r>
+      <w:r>
+        <w:rPr>
+          <w:rFonts w:hint="eastAsia"/>
+        </w:rPr>
+        <w:t xml:space="preserve"> 等价于 i = i </w:t>
+      </w:r>
+      <w:r>
+        <w:t>–</w:t>
+      </w:r>
+      <w:r>
+        <w:rPr>
+          <w:rFonts w:hint="eastAsia"/>
+        </w:rPr>
+        <w:t xml:space="preserve"> 1</w:t>
+      </w:r>
+    </w:p>
+    <w:p>
+      <w:r>
+        <w:rPr>
+          <w:rFonts w:hint="eastAsia"/>
+        </w:rPr>
+        <w:t>++i 在i使用前就增加</w:t>
+      </w:r>
+    </w:p>
+    <w:p>
+      <w:r>
+        <w:rPr>
+          <w:rFonts w:hint="eastAsia"/>
+        </w:rPr>
+        <w:t>i ++ 在i使用后再增加</w:t>
+      </w:r>
+    </w:p>
+    <w:p>
+      <w:pPr>
+        <w:rPr>
+          <w:rFonts w:hint="eastAsia"/>
+        </w:rPr>
+      </w:pPr>
+      <w:r>
+        <w:rPr>
+          <w:noProof/>
+        </w:rPr>
+        <w:drawing>
+          <wp:inline distT="0" distB="0" distL="0" distR="0" wp14:anchorId="4715A96D" wp14:editId="1A3E69FA">
+            <wp:extent cx="5274310" cy="1808480"/>
+            <wp:effectExtent l="0" t="0" r="2540" b="1270"/>
+            <wp:docPr id="585603754" name="图片 1"/>
+            <wp:cNvGraphicFramePr>
+              <a:graphicFrameLocks xmlns:a="http://schemas.openxmlformats.org/drawingml/2006/main" noChangeAspect="1"/>
+            </wp:cNvGraphicFramePr>
+            <a:graphic xmlns:a="http://schemas.openxmlformats.org/drawingml/2006/main">
+              <a:graphicData uri="http://schemas.openxmlformats.org/drawingml/2006/picture">
+                <pic:pic xmlns:pic="http://schemas.openxmlformats.org/drawingml/2006/picture">
+                  <pic:nvPicPr>
+                    <pic:cNvPr id="585603754" name=""/>
+                    <pic:cNvPicPr/>
+                  </pic:nvPicPr>
+                  <pic:blipFill>
+                    <a:blip r:embed="rId23"/>
+                    <a:stretch>
+                      <a:fillRect/>
+                    </a:stretch>
+                  </pic:blipFill>
+                  <pic:spPr>
+                    <a:xfrm>
+                      <a:off x="0" y="0"/>
+                      <a:ext cx="5274310" cy="1808480"/>
+                    </a:xfrm>
+                    <a:prstGeom prst="rect">
+                      <a:avLst/>
+                    </a:prstGeom>
+                  </pic:spPr>
+                </pic:pic>
+              </a:graphicData>
+            </a:graphic>
+          </wp:inline>
+        </w:drawing>
+      </w:r>
+    </w:p>
+    <w:p/>
+    <w:p>
+      <w:r>
+        <w:rPr>
+          <w:rFonts w:hint="eastAsia"/>
+        </w:rPr>
+        <w:lastRenderedPageBreak/>
         <w:t>3 while循环组</w:t>
       </w:r>
     </w:p>
+    <w:p>
+      <w:pPr>
+        <w:rPr>
+          <w:rFonts w:hint="eastAsia"/>
+        </w:rPr>
+      </w:pPr>
+      <w:r>
+        <w:rPr>
+          <w:noProof/>
+        </w:rPr>
+        <w:drawing>
+          <wp:inline distT="0" distB="0" distL="0" distR="0" wp14:anchorId="3E5B3669" wp14:editId="4C4338C7">
+            <wp:extent cx="2000000" cy="800000"/>
+            <wp:effectExtent l="0" t="0" r="635" b="635"/>
+            <wp:docPr id="870517412" name="图片 1"/>
+            <wp:cNvGraphicFramePr>
+              <a:graphicFrameLocks xmlns:a="http://schemas.openxmlformats.org/drawingml/2006/main" noChangeAspect="1"/>
+            </wp:cNvGraphicFramePr>
+            <a:graphic xmlns:a="http://schemas.openxmlformats.org/drawingml/2006/main">
+              <a:graphicData uri="http://schemas.openxmlformats.org/drawingml/2006/picture">
+                <pic:pic xmlns:pic="http://schemas.openxmlformats.org/drawingml/2006/picture">
+                  <pic:nvPicPr>
+                    <pic:cNvPr id="870517412" name=""/>
+                    <pic:cNvPicPr/>
+                  </pic:nvPicPr>
+                  <pic:blipFill>
+                    <a:blip r:embed="rId24"/>
+                    <a:stretch>
+                      <a:fillRect/>
+                    </a:stretch>
+                  </pic:blipFill>
+                  <pic:spPr>
+                    <a:xfrm>
+                      <a:off x="0" y="0"/>
+                      <a:ext cx="2000000" cy="800000"/>
+                    </a:xfrm>
+                    <a:prstGeom prst="rect">
+                      <a:avLst/>
+                    </a:prstGeom>
+                  </pic:spPr>
+                </pic:pic>
+              </a:graphicData>
+            </a:graphic>
+          </wp:inline>
+        </w:drawing>
+      </w:r>
+    </w:p>
     <w:p/>
     <w:p>
       <w:r>
@@ -2911,6 +3271,117 @@
         <w:t>循环组</w:t>
       </w:r>
     </w:p>
+    <w:p>
+      <w:pPr>
+        <w:rPr>
+          <w:rFonts w:hint="eastAsia"/>
+        </w:rPr>
+      </w:pPr>
+      <w:r>
+        <w:rPr>
+          <w:rFonts w:hint="eastAsia"/>
+        </w:rPr>
+        <w:t>循环中的内容至少会运行一次</w:t>
+      </w:r>
+    </w:p>
+    <w:p>
+      <w:r>
+        <w:rPr>
+          <w:noProof/>
+        </w:rPr>
+        <w:drawing>
+          <wp:inline distT="0" distB="0" distL="0" distR="0" wp14:anchorId="60DEBB1F" wp14:editId="5AB1BD7D">
+            <wp:extent cx="5274310" cy="795655"/>
+            <wp:effectExtent l="0" t="0" r="2540" b="4445"/>
+            <wp:docPr id="1603502658" name="图片 1"/>
+            <wp:cNvGraphicFramePr>
+              <a:graphicFrameLocks xmlns:a="http://schemas.openxmlformats.org/drawingml/2006/main" noChangeAspect="1"/>
+            </wp:cNvGraphicFramePr>
+            <a:graphic xmlns:a="http://schemas.openxmlformats.org/drawingml/2006/main">
+              <a:graphicData uri="http://schemas.openxmlformats.org/drawingml/2006/picture">
+                <pic:pic xmlns:pic="http://schemas.openxmlformats.org/drawingml/2006/picture">
+                  <pic:nvPicPr>
+                    <pic:cNvPr id="1603502658" name=""/>
+                    <pic:cNvPicPr/>
+                  </pic:nvPicPr>
+                  <pic:blipFill>
+                    <a:blip r:embed="rId25"/>
+                    <a:stretch>
+                      <a:fillRect/>
+                    </a:stretch>
+                  </pic:blipFill>
+                  <pic:spPr>
+                    <a:xfrm>
+                      <a:off x="0" y="0"/>
+                      <a:ext cx="5274310" cy="795655"/>
+                    </a:xfrm>
+                    <a:prstGeom prst="rect">
+                      <a:avLst/>
+                    </a:prstGeom>
+                  </pic:spPr>
+                </pic:pic>
+              </a:graphicData>
+            </a:graphic>
+          </wp:inline>
+        </w:drawing>
+      </w:r>
+    </w:p>
+    <w:p/>
+    <w:p>
+      <w:r>
+        <w:rPr>
+          <w:rFonts w:hint="eastAsia"/>
+        </w:rPr>
+        <w:t>结合i++/++i的特殊用法：</w:t>
+      </w:r>
+    </w:p>
+    <w:p>
+      <w:pPr>
+        <w:rPr>
+          <w:rFonts w:hint="eastAsia"/>
+        </w:rPr>
+      </w:pPr>
+      <w:r>
+        <w:rPr>
+          <w:noProof/>
+        </w:rPr>
+        <w:drawing>
+          <wp:inline distT="0" distB="0" distL="0" distR="0" wp14:anchorId="48B6C75E" wp14:editId="737B5D03">
+            <wp:extent cx="5274310" cy="1679575"/>
+            <wp:effectExtent l="0" t="0" r="2540" b="0"/>
+            <wp:docPr id="1279746612" name="图片 1"/>
+            <wp:cNvGraphicFramePr>
+              <a:graphicFrameLocks xmlns:a="http://schemas.openxmlformats.org/drawingml/2006/main" noChangeAspect="1"/>
+            </wp:cNvGraphicFramePr>
+            <a:graphic xmlns:a="http://schemas.openxmlformats.org/drawingml/2006/main">
+              <a:graphicData uri="http://schemas.openxmlformats.org/drawingml/2006/picture">
+                <pic:pic xmlns:pic="http://schemas.openxmlformats.org/drawingml/2006/picture">
+                  <pic:nvPicPr>
+                    <pic:cNvPr id="1279746612" name=""/>
+                    <pic:cNvPicPr/>
+                  </pic:nvPicPr>
+                  <pic:blipFill>
+                    <a:blip r:embed="rId26"/>
+                    <a:stretch>
+                      <a:fillRect/>
+                    </a:stretch>
+                  </pic:blipFill>
+                  <pic:spPr>
+                    <a:xfrm>
+                      <a:off x="0" y="0"/>
+                      <a:ext cx="5274310" cy="1679575"/>
+                    </a:xfrm>
+                    <a:prstGeom prst="rect">
+                      <a:avLst/>
+                    </a:prstGeom>
+                  </pic:spPr>
+                </pic:pic>
+              </a:graphicData>
+            </a:graphic>
+          </wp:inline>
+        </w:drawing>
+      </w:r>
+    </w:p>
     <w:p/>
     <w:p>
       <w:r>
@@ -2923,12 +3394,949 @@
     <w:p>
       <w:r>
         <w:rPr>
+          <w:noProof/>
+        </w:rPr>
+        <w:drawing>
+          <wp:inline distT="0" distB="0" distL="0" distR="0" wp14:anchorId="033E167B" wp14:editId="3D455E2A">
+            <wp:extent cx="2254276" cy="1160885"/>
+            <wp:effectExtent l="0" t="0" r="0" b="1270"/>
+            <wp:docPr id="2135484887" name="图片 1"/>
+            <wp:cNvGraphicFramePr>
+              <a:graphicFrameLocks xmlns:a="http://schemas.openxmlformats.org/drawingml/2006/main" noChangeAspect="1"/>
+            </wp:cNvGraphicFramePr>
+            <a:graphic xmlns:a="http://schemas.openxmlformats.org/drawingml/2006/main">
+              <a:graphicData uri="http://schemas.openxmlformats.org/drawingml/2006/picture">
+                <pic:pic xmlns:pic="http://schemas.openxmlformats.org/drawingml/2006/picture">
+                  <pic:nvPicPr>
+                    <pic:cNvPr id="2135484887" name=""/>
+                    <pic:cNvPicPr/>
+                  </pic:nvPicPr>
+                  <pic:blipFill>
+                    <a:blip r:embed="rId27"/>
+                    <a:stretch>
+                      <a:fillRect/>
+                    </a:stretch>
+                  </pic:blipFill>
+                  <pic:spPr>
+                    <a:xfrm>
+                      <a:off x="0" y="0"/>
+                      <a:ext cx="2258438" cy="1163028"/>
+                    </a:xfrm>
+                    <a:prstGeom prst="rect">
+                      <a:avLst/>
+                    </a:prstGeom>
+                  </pic:spPr>
+                </pic:pic>
+              </a:graphicData>
+            </a:graphic>
+          </wp:inline>
+        </w:drawing>
+      </w:r>
+    </w:p>
+    <w:p>
+      <w:r>
+        <w:rPr>
+          <w:rFonts w:hint="eastAsia"/>
+        </w:rPr>
+        <w:t>括号内定义的变量就是参数</w:t>
+      </w:r>
+      <w:r>
+        <w:t>parameter</w:t>
+      </w:r>
+      <w:r>
+        <w:rPr>
+          <w:rFonts w:hint="eastAsia"/>
+        </w:rPr>
+        <w:t>，所有的参数被称为</w:t>
+      </w:r>
+      <w:r>
+        <w:t>argument</w:t>
+      </w:r>
+    </w:p>
+    <w:p>
+      <w:r>
+        <w:rPr>
           <w:rFonts w:hint="eastAsia"/>
         </w:rPr>
         <w:t>1 通过参数传递一个原始变量</w:t>
       </w:r>
     </w:p>
-    <w:p/>
+    <w:p>
+      <w:r>
+        <w:rPr>
+          <w:noProof/>
+        </w:rPr>
+        <w:lastRenderedPageBreak/>
+        <w:drawing>
+          <wp:inline distT="0" distB="0" distL="0" distR="0" wp14:anchorId="3466DB8C" wp14:editId="1DC45FA7">
+            <wp:extent cx="4863115" cy="3874801"/>
+            <wp:effectExtent l="0" t="0" r="0" b="0"/>
+            <wp:docPr id="1734746892" name="图片 1"/>
+            <wp:cNvGraphicFramePr>
+              <a:graphicFrameLocks xmlns:a="http://schemas.openxmlformats.org/drawingml/2006/main" noChangeAspect="1"/>
+            </wp:cNvGraphicFramePr>
+            <a:graphic xmlns:a="http://schemas.openxmlformats.org/drawingml/2006/main">
+              <a:graphicData uri="http://schemas.openxmlformats.org/drawingml/2006/picture">
+                <pic:pic xmlns:pic="http://schemas.openxmlformats.org/drawingml/2006/picture">
+                  <pic:nvPicPr>
+                    <pic:cNvPr id="1734746892" name=""/>
+                    <pic:cNvPicPr/>
+                  </pic:nvPicPr>
+                  <pic:blipFill>
+                    <a:blip r:embed="rId28"/>
+                    <a:stretch>
+                      <a:fillRect/>
+                    </a:stretch>
+                  </pic:blipFill>
+                  <pic:spPr>
+                    <a:xfrm>
+                      <a:off x="0" y="0"/>
+                      <a:ext cx="4864659" cy="3876031"/>
+                    </a:xfrm>
+                    <a:prstGeom prst="rect">
+                      <a:avLst/>
+                    </a:prstGeom>
+                  </pic:spPr>
+                </pic:pic>
+              </a:graphicData>
+            </a:graphic>
+          </wp:inline>
+        </w:drawing>
+      </w:r>
+    </w:p>
+    <w:p>
+      <w:r>
+        <w:rPr>
+          <w:rFonts w:hint="eastAsia"/>
+        </w:rPr>
+        <w:t>注意事项：</w:t>
+      </w:r>
+    </w:p>
+    <w:p>
+      <w:pPr>
+        <w:pStyle w:val="a9"/>
+        <w:numPr>
+          <w:ilvl w:val="0"/>
+          <w:numId w:val="3"/>
+        </w:numPr>
+      </w:pPr>
+      <w:r>
+        <w:rPr>
+          <w:rFonts w:hint="eastAsia"/>
+        </w:rPr>
+        <w:t>传递参数相当于是创建一个传递变量的别名，因此对于可变对象来说可能会导致不期望的修改</w:t>
+      </w:r>
+    </w:p>
+    <w:p>
+      <w:pPr>
+        <w:pStyle w:val="a9"/>
+        <w:numPr>
+          <w:ilvl w:val="0"/>
+          <w:numId w:val="3"/>
+        </w:numPr>
+      </w:pPr>
+      <w:r>
+        <w:rPr>
+          <w:rFonts w:hint="eastAsia"/>
+        </w:rPr>
+        <w:t>如果传递的是一个不可修改对象，不用担心方法导致的不期望值修改</w:t>
+      </w:r>
+    </w:p>
+    <w:p/>
+    <w:p>
+      <w:pPr>
+        <w:rPr>
+          <w:rFonts w:hint="eastAsia"/>
+          <w:b/>
+          <w:bCs/>
+        </w:rPr>
+      </w:pPr>
+      <w:r>
+        <w:rPr>
+          <w:rFonts w:hint="eastAsia"/>
+          <w:b/>
+          <w:bCs/>
+        </w:rPr>
+        <w:t>M</w:t>
+      </w:r>
+      <w:r>
+        <w:rPr>
+          <w:b/>
+          <w:bCs/>
+        </w:rPr>
+        <w:t>2</w:t>
+      </w:r>
+      <w:r>
+        <w:rPr>
+          <w:rFonts w:hint="eastAsia"/>
+          <w:b/>
+          <w:bCs/>
+        </w:rPr>
+        <w:t xml:space="preserve"> Java中的类Class</w:t>
+      </w:r>
+    </w:p>
+    <w:p>
+      <w:r>
+        <w:rPr>
+          <w:rFonts w:hint="eastAsia"/>
+        </w:rPr>
+        <w:t>类中的变量</w:t>
+      </w:r>
+    </w:p>
+    <w:p>
+      <w:r>
+        <w:t>对于Java来说，类中的变量主要有两类：</w:t>
+      </w:r>
+    </w:p>
+    <w:p>
+      <w:r>
+        <w:t>实例变量：属于实例的变量</w:t>
+      </w:r>
+    </w:p>
+    <w:p>
+      <w:pPr>
+        <w:rPr>
+          <w:rFonts w:hint="eastAsia"/>
+        </w:rPr>
+      </w:pPr>
+      <w:r>
+        <w:t>类变量：属于类本身的变量，被所有实例所拥有。</w:t>
+      </w:r>
+    </w:p>
+    <w:p/>
+    <w:p>
+      <w:r>
+        <w:rPr>
+          <w:rFonts w:hint="eastAsia"/>
+        </w:rPr>
+        <w:t xml:space="preserve">可见与访问修饰符access </w:t>
+      </w:r>
+      <w:r>
+        <w:t>modifier</w:t>
+      </w:r>
+    </w:p>
+    <w:p>
+      <w:r>
+        <w:rPr>
+          <w:noProof/>
+        </w:rPr>
+        <w:lastRenderedPageBreak/>
+        <w:drawing>
+          <wp:inline distT="0" distB="0" distL="0" distR="0" wp14:anchorId="4534E5D1" wp14:editId="52074C87">
+            <wp:extent cx="4956421" cy="1811071"/>
+            <wp:effectExtent l="0" t="0" r="0" b="0"/>
+            <wp:docPr id="1318963222" name="图片 1"/>
+            <wp:cNvGraphicFramePr>
+              <a:graphicFrameLocks xmlns:a="http://schemas.openxmlformats.org/drawingml/2006/main" noChangeAspect="1"/>
+            </wp:cNvGraphicFramePr>
+            <a:graphic xmlns:a="http://schemas.openxmlformats.org/drawingml/2006/main">
+              <a:graphicData uri="http://schemas.openxmlformats.org/drawingml/2006/picture">
+                <pic:pic xmlns:pic="http://schemas.openxmlformats.org/drawingml/2006/picture">
+                  <pic:nvPicPr>
+                    <pic:cNvPr id="933653078" name=""/>
+                    <pic:cNvPicPr/>
+                  </pic:nvPicPr>
+                  <pic:blipFill>
+                    <a:blip r:embed="rId14"/>
+                    <a:stretch>
+                      <a:fillRect/>
+                    </a:stretch>
+                  </pic:blipFill>
+                  <pic:spPr>
+                    <a:xfrm>
+                      <a:off x="0" y="0"/>
+                      <a:ext cx="5012877" cy="1831700"/>
+                    </a:xfrm>
+                    <a:prstGeom prst="rect">
+                      <a:avLst/>
+                    </a:prstGeom>
+                  </pic:spPr>
+                </pic:pic>
+              </a:graphicData>
+            </a:graphic>
+          </wp:inline>
+        </w:drawing>
+      </w:r>
+    </w:p>
+    <w:p/>
+    <w:p>
+      <w:r>
+        <w:rPr>
+          <w:rFonts w:hint="eastAsia"/>
+        </w:rPr>
+        <w:t>构造函数Constructor</w:t>
+      </w:r>
+    </w:p>
+    <w:p>
+      <w:r>
+        <w:t>类似于Python</w:t>
+      </w:r>
+      <w:r>
+        <w:rPr>
+          <w:rFonts w:hint="eastAsia"/>
+        </w:rPr>
+        <w:t>的</w:t>
+      </w:r>
+      <w:r>
+        <w:t>__init__</w:t>
+      </w:r>
+    </w:p>
+    <w:p>
+      <w:r>
+        <w:rPr>
+          <w:rFonts w:hint="eastAsia"/>
+        </w:rPr>
+        <w:t>此方法不会返回数据，在实例被创建时调用</w:t>
+      </w:r>
+    </w:p>
+    <w:p>
+      <w:r>
+        <w:t>在Java中，使用this.</w:t>
+      </w:r>
+      <w:r>
+        <w:rPr>
+          <w:rFonts w:hint="eastAsia"/>
+        </w:rPr>
+        <w:t>进行对此类/</w:t>
+      </w:r>
+      <w:r>
+        <w:t>实例的变量的指代</w:t>
+      </w:r>
+    </w:p>
+    <w:p>
+      <w:pPr>
+        <w:rPr>
+          <w:rFonts w:hint="eastAsia"/>
+        </w:rPr>
+      </w:pPr>
+      <w:r>
+        <w:rPr>
+          <w:rFonts w:hint="eastAsia"/>
+        </w:rPr>
+        <w:t>使用实例与技巧：</w:t>
+      </w:r>
+    </w:p>
+    <w:p>
+      <w:pPr>
+        <w:rPr>
+          <w:rFonts w:hint="eastAsia"/>
+        </w:rPr>
+      </w:pPr>
+      <w:r>
+        <w:rPr>
+          <w:noProof/>
+        </w:rPr>
+        <w:drawing>
+          <wp:inline distT="0" distB="0" distL="0" distR="0" wp14:anchorId="20AD7CFB" wp14:editId="3C862F10">
+            <wp:extent cx="5274310" cy="1411605"/>
+            <wp:effectExtent l="0" t="0" r="2540" b="0"/>
+            <wp:docPr id="1399498600" name="图片 1"/>
+            <wp:cNvGraphicFramePr>
+              <a:graphicFrameLocks xmlns:a="http://schemas.openxmlformats.org/drawingml/2006/main" noChangeAspect="1"/>
+            </wp:cNvGraphicFramePr>
+            <a:graphic xmlns:a="http://schemas.openxmlformats.org/drawingml/2006/main">
+              <a:graphicData uri="http://schemas.openxmlformats.org/drawingml/2006/picture">
+                <pic:pic xmlns:pic="http://schemas.openxmlformats.org/drawingml/2006/picture">
+                  <pic:nvPicPr>
+                    <pic:cNvPr id="1399498600" name=""/>
+                    <pic:cNvPicPr/>
+                  </pic:nvPicPr>
+                  <pic:blipFill>
+                    <a:blip r:embed="rId29"/>
+                    <a:stretch>
+                      <a:fillRect/>
+                    </a:stretch>
+                  </pic:blipFill>
+                  <pic:spPr>
+                    <a:xfrm>
+                      <a:off x="0" y="0"/>
+                      <a:ext cx="5274310" cy="1411605"/>
+                    </a:xfrm>
+                    <a:prstGeom prst="rect">
+                      <a:avLst/>
+                    </a:prstGeom>
+                  </pic:spPr>
+                </pic:pic>
+              </a:graphicData>
+            </a:graphic>
+          </wp:inline>
+        </w:drawing>
+      </w:r>
+    </w:p>
+    <w:p/>
+    <w:p>
+      <w:r>
+        <w:rPr>
+          <w:rFonts w:hint="eastAsia"/>
+        </w:rPr>
+        <w:t>对象的创建流程</w:t>
+      </w:r>
+    </w:p>
+    <w:p>
+      <w:r>
+        <w:tab/>
+        <w:t>分配对象的内存</w:t>
+      </w:r>
+    </w:p>
+    <w:p>
+      <w:r>
+        <w:tab/>
+        <w:t>实例变量初始化和默认</w:t>
+      </w:r>
+      <w:r>
+        <w:rPr>
+          <w:rFonts w:hint="eastAsia"/>
+        </w:rPr>
+        <w:t>赋值</w:t>
+      </w:r>
+    </w:p>
+    <w:p>
+      <w:r>
+        <w:tab/>
+      </w:r>
+      <w:r>
+        <w:rPr>
+          <w:rFonts w:hint="eastAsia"/>
+        </w:rPr>
+        <w:t>实例变量基于语句赋值（例如</w:t>
+      </w:r>
+      <w:r>
+        <w:t>int i = 1</w:t>
+      </w:r>
+      <w:r>
+        <w:rPr>
+          <w:rFonts w:hint="eastAsia"/>
+        </w:rPr>
+        <w:t>）</w:t>
+      </w:r>
+    </w:p>
+    <w:p>
+      <w:r>
+        <w:tab/>
+      </w:r>
+      <w:r>
+        <w:rPr>
+          <w:rFonts w:hint="eastAsia"/>
+        </w:rPr>
+        <w:t>调用构造函数</w:t>
+      </w:r>
+    </w:p>
+    <w:p>
+      <w:pPr>
+        <w:rPr>
+          <w:rFonts w:hint="eastAsia"/>
+        </w:rPr>
+      </w:pPr>
+      <w:r>
+        <w:tab/>
+      </w:r>
+      <w:r>
+        <w:rPr>
+          <w:rFonts w:hint="eastAsia"/>
+        </w:rPr>
+        <w:t>如果是继承类，优先调用父类的构造方法</w:t>
+      </w:r>
+    </w:p>
+    <w:p/>
+    <w:p>
+      <w:r>
+        <w:rPr>
+          <w:rFonts w:hint="eastAsia"/>
+        </w:rPr>
+        <w:t>方法重载Overloading（区别与</w:t>
+      </w:r>
+      <w:r>
+        <w:rPr>
+          <w:rFonts w:hint="eastAsia"/>
+        </w:rPr>
+        <w:t>Override</w:t>
+      </w:r>
+      <w:r>
+        <w:rPr>
+          <w:rFonts w:hint="eastAsia"/>
+        </w:rPr>
+        <w:t>）</w:t>
+      </w:r>
+    </w:p>
+    <w:p>
+      <w:r>
+        <w:rPr>
+          <w:rFonts w:hint="eastAsia"/>
+        </w:rPr>
+        <w:lastRenderedPageBreak/>
+        <w:t>可以定义同名但是不同argument的方法，此行为被定义为</w:t>
+      </w:r>
+      <w:r>
+        <w:t>Overloading</w:t>
+      </w:r>
+    </w:p>
+    <w:p>
+      <w:r>
+        <w:rPr>
+          <w:noProof/>
+        </w:rPr>
+        <w:drawing>
+          <wp:inline distT="0" distB="0" distL="0" distR="0" wp14:anchorId="747B94EA" wp14:editId="557BCD1B">
+            <wp:extent cx="5274310" cy="1250315"/>
+            <wp:effectExtent l="0" t="0" r="2540" b="6985"/>
+            <wp:docPr id="1706448043" name="图片 1"/>
+            <wp:cNvGraphicFramePr>
+              <a:graphicFrameLocks xmlns:a="http://schemas.openxmlformats.org/drawingml/2006/main" noChangeAspect="1"/>
+            </wp:cNvGraphicFramePr>
+            <a:graphic xmlns:a="http://schemas.openxmlformats.org/drawingml/2006/main">
+              <a:graphicData uri="http://schemas.openxmlformats.org/drawingml/2006/picture">
+                <pic:pic xmlns:pic="http://schemas.openxmlformats.org/drawingml/2006/picture">
+                  <pic:nvPicPr>
+                    <pic:cNvPr id="1706448043" name=""/>
+                    <pic:cNvPicPr/>
+                  </pic:nvPicPr>
+                  <pic:blipFill>
+                    <a:blip r:embed="rId30"/>
+                    <a:stretch>
+                      <a:fillRect/>
+                    </a:stretch>
+                  </pic:blipFill>
+                  <pic:spPr>
+                    <a:xfrm>
+                      <a:off x="0" y="0"/>
+                      <a:ext cx="5274310" cy="1250315"/>
+                    </a:xfrm>
+                    <a:prstGeom prst="rect">
+                      <a:avLst/>
+                    </a:prstGeom>
+                  </pic:spPr>
+                </pic:pic>
+              </a:graphicData>
+            </a:graphic>
+          </wp:inline>
+        </w:drawing>
+      </w:r>
+    </w:p>
+    <w:p>
+      <w:r>
+        <w:rPr>
+          <w:rFonts w:hint="eastAsia"/>
+        </w:rPr>
+        <w:t>注意，返回类型不包含在argument内</w:t>
+      </w:r>
+    </w:p>
+    <w:p>
+      <w:pPr>
+        <w:rPr>
+          <w:rFonts w:hint="eastAsia"/>
+        </w:rPr>
+      </w:pPr>
+      <w:r>
+        <w:rPr>
+          <w:noProof/>
+        </w:rPr>
+        <w:drawing>
+          <wp:inline distT="0" distB="0" distL="0" distR="0" wp14:anchorId="42F8534A" wp14:editId="29BB44D1">
+            <wp:extent cx="5274310" cy="1845945"/>
+            <wp:effectExtent l="0" t="0" r="2540" b="1905"/>
+            <wp:docPr id="1944841618" name="图片 1"/>
+            <wp:cNvGraphicFramePr>
+              <a:graphicFrameLocks xmlns:a="http://schemas.openxmlformats.org/drawingml/2006/main" noChangeAspect="1"/>
+            </wp:cNvGraphicFramePr>
+            <a:graphic xmlns:a="http://schemas.openxmlformats.org/drawingml/2006/main">
+              <a:graphicData uri="http://schemas.openxmlformats.org/drawingml/2006/picture">
+                <pic:pic xmlns:pic="http://schemas.openxmlformats.org/drawingml/2006/picture">
+                  <pic:nvPicPr>
+                    <pic:cNvPr id="1944841618" name=""/>
+                    <pic:cNvPicPr/>
+                  </pic:nvPicPr>
+                  <pic:blipFill>
+                    <a:blip r:embed="rId31"/>
+                    <a:stretch>
+                      <a:fillRect/>
+                    </a:stretch>
+                  </pic:blipFill>
+                  <pic:spPr>
+                    <a:xfrm>
+                      <a:off x="0" y="0"/>
+                      <a:ext cx="5274310" cy="1845945"/>
+                    </a:xfrm>
+                    <a:prstGeom prst="rect">
+                      <a:avLst/>
+                    </a:prstGeom>
+                  </pic:spPr>
+                </pic:pic>
+              </a:graphicData>
+            </a:graphic>
+          </wp:inline>
+        </w:drawing>
+      </w:r>
+    </w:p>
+    <w:p>
+      <w:pPr>
+        <w:rPr>
+          <w:rFonts w:hint="eastAsia"/>
+        </w:rPr>
+      </w:pPr>
+    </w:p>
+    <w:p>
+      <w:r>
+        <w:rPr>
+          <w:rFonts w:hint="eastAsia"/>
+        </w:rPr>
+        <w:t>方法重写</w:t>
+      </w:r>
+      <w:r>
+        <w:t>Override</w:t>
+      </w:r>
+    </w:p>
+    <w:p>
+      <w:r>
+        <w:rPr>
+          <w:rFonts w:hint="eastAsia"/>
+        </w:rPr>
+        <w:t>使用</w:t>
+      </w:r>
+      <w:r>
+        <w:t>@Override</w:t>
+      </w:r>
+      <w:r>
+        <w:rPr>
+          <w:rFonts w:hint="eastAsia"/>
+        </w:rPr>
+        <w:t>在类名前，可以让新的内覆盖赛旧内，常见于需要将父类方法替换为新的方法实现不同功能</w:t>
+      </w:r>
+    </w:p>
+    <w:p/>
+    <w:p>
+      <w:pPr>
+        <w:rPr>
+          <w:rFonts w:hint="eastAsia"/>
+        </w:rPr>
+      </w:pPr>
+      <w:r>
+        <w:rPr>
+          <w:rFonts w:hint="eastAsia"/>
+        </w:rPr>
+        <w:t>常见的一些特殊的方法重写：</w:t>
+      </w:r>
+    </w:p>
+    <w:p>
+      <w:r>
+        <w:t>toString</w:t>
+      </w:r>
+      <w:r>
+        <w:t>()</w:t>
+      </w:r>
+    </w:p>
+    <w:p>
+      <w:r>
+        <w:rPr>
+          <w:rFonts w:hint="eastAsia"/>
+        </w:rPr>
+        <w:t>此方法返回一个String，通常用于返回某个方法的一些基本信息（注意，当变量被直接打印时，会调用该方法）</w:t>
+      </w:r>
+    </w:p>
+    <w:p/>
+    <w:p>
+      <w:r>
+        <w:t>E</w:t>
+      </w:r>
+      <w:r>
+        <w:t>quals</w:t>
+      </w:r>
+      <w:r>
+        <w:t>(&lt;object&gt;)</w:t>
+      </w:r>
+    </w:p>
+    <w:p>
+      <w:r>
+        <w:rPr>
+          <w:rFonts w:hint="eastAsia"/>
+        </w:rPr>
+        <w:t>没有重写，默认比较引用</w:t>
+      </w:r>
+    </w:p>
+    <w:p>
+      <w:r>
+        <w:rPr>
+          <w:rFonts w:hint="eastAsia"/>
+        </w:rPr>
+        <w:t>此方法定义了一种与其他方法比较的方法，但是不是定义</w:t>
+      </w:r>
+      <w:r>
+        <w:t>==</w:t>
+      </w:r>
+      <w:r>
+        <w:rPr>
+          <w:rFonts w:hint="eastAsia"/>
+        </w:rPr>
+        <w:t>符号作用于此对象的方法。（==的本质时计算两个变量的id是否相等，而equals可以被定义为任何比较，例如某个具体数值的比较）</w:t>
+      </w:r>
+    </w:p>
+    <w:p/>
+    <w:p>
+      <w:r>
+        <w:rPr>
+          <w:rFonts w:hint="eastAsia"/>
+        </w:rPr>
+        <w:t>对此方法进行重写时一般需要注意一下三点：</w:t>
+      </w:r>
+    </w:p>
+    <w:p>
+      <w:r>
+        <w:tab/>
+      </w:r>
+      <w:r>
+        <w:rPr>
+          <w:rFonts w:hint="eastAsia"/>
+        </w:rPr>
+        <w:t>Symmetric：确保</w:t>
+      </w:r>
+      <w:r>
+        <w:t>a.equals(b)</w:t>
+      </w:r>
+      <w:r>
+        <w:rPr>
+          <w:rFonts w:hint="eastAsia"/>
+        </w:rPr>
+        <w:t>和</w:t>
+      </w:r>
+      <w:r>
+        <w:t>b.equals(a)</w:t>
+      </w:r>
+      <w:r>
+        <w:rPr>
+          <w:rFonts w:hint="eastAsia"/>
+        </w:rPr>
+        <w:t>的输出一致</w:t>
+      </w:r>
+    </w:p>
+    <w:p>
+      <w:r>
+        <w:tab/>
+        <w:t xml:space="preserve">Reflexity: </w:t>
+      </w:r>
+      <w:r>
+        <w:rPr>
+          <w:rFonts w:hint="eastAsia"/>
+        </w:rPr>
+        <w:t>a</w:t>
+      </w:r>
+      <w:r>
+        <w:t>.equals(a)</w:t>
+      </w:r>
+      <w:r>
+        <w:rPr>
+          <w:rFonts w:hint="eastAsia"/>
+        </w:rPr>
+        <w:t>一定正确</w:t>
+      </w:r>
+    </w:p>
+    <w:p>
+      <w:r>
+        <w:tab/>
+        <w:t xml:space="preserve">Transitivity: </w:t>
+      </w:r>
+      <w:r>
+        <w:rPr>
+          <w:rFonts w:hint="eastAsia"/>
+        </w:rPr>
+        <w:t>如果</w:t>
+      </w:r>
+      <w:r>
+        <w:t>a.equals(b)</w:t>
+      </w:r>
+      <w:r>
+        <w:rPr>
+          <w:rFonts w:hint="eastAsia"/>
+        </w:rPr>
+        <w:t>和</w:t>
+      </w:r>
+      <w:r>
+        <w:t>b.equals(</w:t>
+      </w:r>
+      <w:r>
+        <w:t>c</w:t>
+      </w:r>
+      <w:r>
+        <w:t>)</w:t>
+      </w:r>
+      <w:r>
+        <w:rPr>
+          <w:rFonts w:hint="eastAsia"/>
+        </w:rPr>
+        <w:t>，那么a</w:t>
+      </w:r>
+      <w:r>
+        <w:t>.equals(c)</w:t>
+      </w:r>
+    </w:p>
+    <w:p>
+      <w:r>
+        <w:rPr>
+          <w:rFonts w:hint="eastAsia"/>
+        </w:rPr>
+        <w:t>以下为常见实例：</w:t>
+      </w:r>
+    </w:p>
+    <w:p>
+      <w:pPr>
+        <w:rPr>
+          <w:rFonts w:hint="eastAsia"/>
+        </w:rPr>
+      </w:pPr>
+      <w:r>
+        <w:rPr>
+          <w:noProof/>
+        </w:rPr>
+        <w:drawing>
+          <wp:inline distT="0" distB="0" distL="0" distR="0" wp14:anchorId="635E61FC" wp14:editId="022A01C6">
+            <wp:extent cx="5274310" cy="2437765"/>
+            <wp:effectExtent l="0" t="0" r="2540" b="635"/>
+            <wp:docPr id="1312355090" name="图片 1"/>
+            <wp:cNvGraphicFramePr>
+              <a:graphicFrameLocks xmlns:a="http://schemas.openxmlformats.org/drawingml/2006/main" noChangeAspect="1"/>
+            </wp:cNvGraphicFramePr>
+            <a:graphic xmlns:a="http://schemas.openxmlformats.org/drawingml/2006/main">
+              <a:graphicData uri="http://schemas.openxmlformats.org/drawingml/2006/picture">
+                <pic:pic xmlns:pic="http://schemas.openxmlformats.org/drawingml/2006/picture">
+                  <pic:nvPicPr>
+                    <pic:cNvPr id="1312355090" name=""/>
+                    <pic:cNvPicPr/>
+                  </pic:nvPicPr>
+                  <pic:blipFill>
+                    <a:blip r:embed="rId32"/>
+                    <a:stretch>
+                      <a:fillRect/>
+                    </a:stretch>
+                  </pic:blipFill>
+                  <pic:spPr>
+                    <a:xfrm>
+                      <a:off x="0" y="0"/>
+                      <a:ext cx="5274310" cy="2437765"/>
+                    </a:xfrm>
+                    <a:prstGeom prst="rect">
+                      <a:avLst/>
+                    </a:prstGeom>
+                  </pic:spPr>
+                </pic:pic>
+              </a:graphicData>
+            </a:graphic>
+          </wp:inline>
+        </w:drawing>
+      </w:r>
+    </w:p>
+    <w:p>
+      <w:pPr>
+        <w:rPr>
+          <w:rFonts w:hint="eastAsia"/>
+        </w:rPr>
+      </w:pPr>
+    </w:p>
+    <w:p>
+      <w:pPr>
+        <w:rPr>
+          <w:rFonts w:hint="eastAsia"/>
+        </w:rPr>
+      </w:pPr>
+      <w:r>
+        <w:t>hashCode</w:t>
+      </w:r>
+      <w:r>
+        <w:t>()</w:t>
+      </w:r>
+    </w:p>
+    <w:p>
+      <w:r>
+        <w:rPr>
+          <w:rFonts w:hint="eastAsia"/>
+        </w:rPr>
+        <w:t>返回一个int，此方法通常与equals一起重写</w:t>
+      </w:r>
+    </w:p>
+    <w:p>
+      <w:r>
+        <w:rPr>
+          <w:rFonts w:hint="eastAsia"/>
+        </w:rPr>
+        <w:t>对于两个相同（equals）的对象，他们需要有相同的hash code</w:t>
+      </w:r>
+    </w:p>
+    <w:p>
+      <w:r>
+        <w:rPr>
+          <w:rFonts w:hint="eastAsia"/>
+        </w:rPr>
+        <w:t>但是对于两个有相同hash code的对象，它们不一定相同</w:t>
+      </w:r>
+    </w:p>
+    <w:p/>
+    <w:p>
+      <w:pPr>
+        <w:rPr>
+          <w:rFonts w:hint="eastAsia"/>
+        </w:rPr>
+      </w:pPr>
+      <w:r>
+        <w:rPr>
+          <w:rFonts w:hint="eastAsia"/>
+        </w:rPr>
+        <w:t>此方法的使用是为了更高效的使用hash类结构进行数据查找，因此针对hashcode可能有一些优化方法</w:t>
+      </w:r>
+    </w:p>
+    <w:p/>
+    <w:p>
+      <w:r>
+        <w:rPr>
+          <w:rFonts w:hint="eastAsia"/>
+        </w:rPr>
+        <w:t>静态方法</w:t>
+      </w:r>
+      <w:r>
+        <w:t>static</w:t>
+      </w:r>
+    </w:p>
+    <w:p>
+      <w:pPr>
+        <w:rPr>
+          <w:rFonts w:hint="eastAsia"/>
+        </w:rPr>
+      </w:pPr>
+      <w:r>
+        <w:rPr>
+          <w:rFonts w:hint="eastAsia"/>
+        </w:rPr>
+        <w:t>定义属于类的方法，不可以包含实例方法在方法主题中</w:t>
+      </w:r>
+    </w:p>
+    <w:p/>
+    <w:p>
+      <w:r>
+        <w:t>关键词final</w:t>
+      </w:r>
+    </w:p>
+    <w:p>
+      <w:r>
+        <w:rPr>
+          <w:rFonts w:hint="eastAsia"/>
+        </w:rPr>
+        <w:lastRenderedPageBreak/>
+        <w:t>限制关键词，定义无法被重新赋值的变量。</w:t>
+      </w:r>
+    </w:p>
+    <w:p>
+      <w:r>
+        <w:rPr>
+          <w:rFonts w:hint="eastAsia"/>
+        </w:rPr>
+        <w:t>如果用于定义一个对象，只可以保证对象引用id不变，不可以保证引用对象本身的内部变量不可变。</w:t>
+      </w:r>
+    </w:p>
+    <w:p/>
+    <w:p/>
+    <w:p>
+      <w:pPr>
+        <w:rPr>
+          <w:rFonts w:hint="eastAsia"/>
+        </w:rPr>
+      </w:pPr>
+    </w:p>
     <w:sectPr>
       <w:pgSz w:w="11906" w:h="16838"/>
       <w:pgMar w:top="1440" w:right="1800" w:bottom="1440" w:left="1800" w:header="851" w:footer="992" w:gutter="0"/>
@@ -3081,10 +4489,10 @@
     </w:lvl>
   </w:abstractNum>
   <w:abstractNum w:abstractNumId="1" w15:restartNumberingAfterBreak="0">
-    <w:nsid w:val="550A3090"/>
+    <w:nsid w:val="08567186"/>
     <w:multiLevelType w:val="hybridMultilevel"/>
-    <w:tmpl w:val="CFC656E8"/>
-    <w:lvl w:ilvl="0" w:tplc="C35C2488">
+    <w:tmpl w:val="A1AEFFC8"/>
+    <w:lvl w:ilvl="0" w:tplc="82CA0950">
       <w:start w:val="1"/>
       <w:numFmt w:val="decimal"/>
       <w:lvlText w:val="%1."/>
@@ -3169,11 +4577,103 @@
       </w:pPr>
     </w:lvl>
   </w:abstractNum>
+  <w:abstractNum w:abstractNumId="2" w15:restartNumberingAfterBreak="0">
+    <w:nsid w:val="550A3090"/>
+    <w:multiLevelType w:val="hybridMultilevel"/>
+    <w:tmpl w:val="CFC656E8"/>
+    <w:lvl w:ilvl="0" w:tplc="C35C2488">
+      <w:start w:val="1"/>
+      <w:numFmt w:val="decimal"/>
+      <w:lvlText w:val="%1."/>
+      <w:lvlJc w:val="left"/>
+      <w:pPr>
+        <w:ind w:left="360" w:hanging="360"/>
+      </w:pPr>
+      <w:rPr>
+        <w:rFonts w:hint="default"/>
+      </w:rPr>
+    </w:lvl>
+    <w:lvl w:ilvl="1" w:tplc="04090019" w:tentative="1">
+      <w:start w:val="1"/>
+      <w:numFmt w:val="lowerLetter"/>
+      <w:lvlText w:val="%2)"/>
+      <w:lvlJc w:val="left"/>
+      <w:pPr>
+        <w:ind w:left="880" w:hanging="440"/>
+      </w:pPr>
+    </w:lvl>
+    <w:lvl w:ilvl="2" w:tplc="0409001B" w:tentative="1">
+      <w:start w:val="1"/>
+      <w:numFmt w:val="lowerRoman"/>
+      <w:lvlText w:val="%3."/>
+      <w:lvlJc w:val="right"/>
+      <w:pPr>
+        <w:ind w:left="1320" w:hanging="440"/>
+      </w:pPr>
+    </w:lvl>
+    <w:lvl w:ilvl="3" w:tplc="0409000F" w:tentative="1">
+      <w:start w:val="1"/>
+      <w:numFmt w:val="decimal"/>
+      <w:lvlText w:val="%4."/>
+      <w:lvlJc w:val="left"/>
+      <w:pPr>
+        <w:ind w:left="1760" w:hanging="440"/>
+      </w:pPr>
+    </w:lvl>
+    <w:lvl w:ilvl="4" w:tplc="04090019" w:tentative="1">
+      <w:start w:val="1"/>
+      <w:numFmt w:val="lowerLetter"/>
+      <w:lvlText w:val="%5)"/>
+      <w:lvlJc w:val="left"/>
+      <w:pPr>
+        <w:ind w:left="2200" w:hanging="440"/>
+      </w:pPr>
+    </w:lvl>
+    <w:lvl w:ilvl="5" w:tplc="0409001B" w:tentative="1">
+      <w:start w:val="1"/>
+      <w:numFmt w:val="lowerRoman"/>
+      <w:lvlText w:val="%6."/>
+      <w:lvlJc w:val="right"/>
+      <w:pPr>
+        <w:ind w:left="2640" w:hanging="440"/>
+      </w:pPr>
+    </w:lvl>
+    <w:lvl w:ilvl="6" w:tplc="0409000F" w:tentative="1">
+      <w:start w:val="1"/>
+      <w:numFmt w:val="decimal"/>
+      <w:lvlText w:val="%7."/>
+      <w:lvlJc w:val="left"/>
+      <w:pPr>
+        <w:ind w:left="3080" w:hanging="440"/>
+      </w:pPr>
+    </w:lvl>
+    <w:lvl w:ilvl="7" w:tplc="04090019" w:tentative="1">
+      <w:start w:val="1"/>
+      <w:numFmt w:val="lowerLetter"/>
+      <w:lvlText w:val="%8)"/>
+      <w:lvlJc w:val="left"/>
+      <w:pPr>
+        <w:ind w:left="3520" w:hanging="440"/>
+      </w:pPr>
+    </w:lvl>
+    <w:lvl w:ilvl="8" w:tplc="0409001B" w:tentative="1">
+      <w:start w:val="1"/>
+      <w:numFmt w:val="lowerRoman"/>
+      <w:lvlText w:val="%9."/>
+      <w:lvlJc w:val="right"/>
+      <w:pPr>
+        <w:ind w:left="3960" w:hanging="440"/>
+      </w:pPr>
+    </w:lvl>
+  </w:abstractNum>
   <w:num w:numId="1" w16cid:durableId="2040160811">
-    <w:abstractNumId w:val="1"/>
+    <w:abstractNumId w:val="2"/>
   </w:num>
   <w:num w:numId="2" w16cid:durableId="950284478">
     <w:abstractNumId w:val="0"/>
+  </w:num>
+  <w:num w:numId="3" w16cid:durableId="212694719">
+    <w:abstractNumId w:val="1"/>
   </w:num>
 </w:numbering>
 </file>

</xml_diff>